<commit_message>
Changes to the functional specs
</commit_message>
<xml_diff>
--- a/docs/functionalspec/FunctionalSpec.docx
+++ b/docs/functionalspec/FunctionalSpec.docx
@@ -171,15 +171,7 @@
           <w:sz w:val="32"/>
           <w:szCs w:val="32"/>
         </w:rPr>
-        <w:t>Дисциплина: „</w:t>
-      </w:r>
-      <w:r>
-        <w:rPr>
-          <w:rFonts w:ascii="Times New Roman" w:hAnsi="Times New Roman"/>
-          <w:sz w:val="32"/>
-          <w:szCs w:val="32"/>
-        </w:rPr>
-        <w:t>Софтуерни системи за управление на бизнеса</w:t>
+        <w:t>Дисциплина: „Софтуерни системи за управление на бизнеса</w:t>
       </w:r>
       <w:r>
         <w:rPr>
@@ -456,19 +448,7 @@
           <w:szCs w:val="40"/>
           <w14:ligatures w14:val="standardContextual"/>
         </w:rPr>
-        <w:t xml:space="preserve">Тема: </w:t>
-      </w:r>
-      <w:r>
-        <w:rPr>
-          <w:rFonts w:ascii="Times New Roman" w:eastAsiaTheme="minorHAnsi" w:hAnsi="Times New Roman" w:cs="Times New Roman"/>
-          <w:b/>
-          <w:bCs/>
-          <w:color w:val="000000"/>
-          <w:sz w:val="40"/>
-          <w:szCs w:val="40"/>
-          <w14:ligatures w14:val="standardContextual"/>
-        </w:rPr>
-        <w:t>„</w:t>
+        <w:t>Тема: „</w:t>
       </w:r>
       <w:r>
         <w:rPr>
@@ -702,7 +682,8 @@
     <w:sdt>
       <w:sdtPr>
         <w:rPr>
-          <w:rFonts w:ascii="Times New Roman" w:hAnsi="Times New Roman" w:cs="Times New Roman"/>
+          <w:rFonts w:ascii="Times New Roman" w:eastAsia="Times New Roman" w:hAnsi="Times New Roman" w:cs="Times New Roman"/>
+          <w:color w:val="auto"/>
           <w:sz w:val="28"/>
           <w:szCs w:val="28"/>
         </w:rPr>
@@ -714,11 +695,10 @@
       </w:sdtPr>
       <w:sdtEndPr>
         <w:rPr>
-          <w:rFonts w:ascii="Arial" w:eastAsia="Times New Roman" w:hAnsi="Arial" w:cs="Arial"/>
+          <w:rFonts w:ascii="Arial" w:hAnsi="Arial" w:cs="Arial"/>
           <w:b/>
           <w:bCs/>
           <w:noProof/>
-          <w:color w:val="auto"/>
           <w:sz w:val="24"/>
           <w:szCs w:val="24"/>
         </w:rPr>
@@ -726,7 +706,7 @@
       <w:sdtContent>
         <w:p>
           <w:pPr>
-            <w:pStyle w:val="TOCHeading"/>
+            <w:pStyle w:val="af"/>
             <w:jc w:val="center"/>
             <w:rPr>
               <w:rFonts w:ascii="Times New Roman" w:hAnsi="Times New Roman" w:cs="Times New Roman"/>
@@ -751,7 +731,7 @@
         </w:p>
         <w:p>
           <w:pPr>
-            <w:pStyle w:val="TOC1"/>
+            <w:pStyle w:val="11"/>
             <w:tabs>
               <w:tab w:val="left" w:pos="720"/>
               <w:tab w:val="right" w:leader="dot" w:pos="9350"/>
@@ -789,7 +769,7 @@
           <w:hyperlink w:anchor="_Toc193226887" w:history="1">
             <w:r>
               <w:rPr>
-                <w:rStyle w:val="Hyperlink"/>
+                <w:rStyle w:val="ae"/>
                 <w:rFonts w:cs="Times New Roman"/>
                 <w:noProof/>
               </w:rPr>
@@ -808,7 +788,7 @@
             </w:r>
             <w:r>
               <w:rPr>
-                <w:rStyle w:val="Hyperlink"/>
+                <w:rStyle w:val="ae"/>
                 <w:rFonts w:cs="Times New Roman"/>
                 <w:noProof/>
               </w:rPr>
@@ -866,7 +846,7 @@
         </w:p>
         <w:p>
           <w:pPr>
-            <w:pStyle w:val="TOC1"/>
+            <w:pStyle w:val="11"/>
             <w:tabs>
               <w:tab w:val="left" w:pos="720"/>
               <w:tab w:val="right" w:leader="dot" w:pos="9350"/>
@@ -883,7 +863,7 @@
           <w:hyperlink w:anchor="_Toc193226888" w:history="1">
             <w:r>
               <w:rPr>
-                <w:rStyle w:val="Hyperlink"/>
+                <w:rStyle w:val="ae"/>
                 <w:rFonts w:cs="Times New Roman"/>
                 <w:noProof/>
               </w:rPr>
@@ -902,7 +882,7 @@
             </w:r>
             <w:r>
               <w:rPr>
-                <w:rStyle w:val="Hyperlink"/>
+                <w:rStyle w:val="ae"/>
                 <w:rFonts w:cs="Times New Roman"/>
                 <w:noProof/>
               </w:rPr>
@@ -960,7 +940,7 @@
         </w:p>
         <w:p>
           <w:pPr>
-            <w:pStyle w:val="TOC2"/>
+            <w:pStyle w:val="21"/>
             <w:tabs>
               <w:tab w:val="left" w:pos="960"/>
               <w:tab w:val="right" w:leader="dot" w:pos="9350"/>
@@ -976,7 +956,7 @@
           <w:hyperlink w:anchor="_Toc193226889" w:history="1">
             <w:r>
               <w:rPr>
-                <w:rStyle w:val="Hyperlink"/>
+                <w:rStyle w:val="ae"/>
                 <w:rFonts w:ascii="Times New Roman" w:hAnsi="Times New Roman"/>
                 <w:noProof/>
               </w:rPr>
@@ -994,7 +974,7 @@
             </w:r>
             <w:r>
               <w:rPr>
-                <w:rStyle w:val="Hyperlink"/>
+                <w:rStyle w:val="ae"/>
                 <w:rFonts w:ascii="Times New Roman" w:hAnsi="Times New Roman"/>
                 <w:noProof/>
               </w:rPr>
@@ -1052,7 +1032,7 @@
         </w:p>
         <w:p>
           <w:pPr>
-            <w:pStyle w:val="TOC2"/>
+            <w:pStyle w:val="21"/>
             <w:tabs>
               <w:tab w:val="left" w:pos="960"/>
               <w:tab w:val="right" w:leader="dot" w:pos="9350"/>
@@ -1068,7 +1048,7 @@
           <w:hyperlink w:anchor="_Toc193226890" w:history="1">
             <w:r>
               <w:rPr>
-                <w:rStyle w:val="Hyperlink"/>
+                <w:rStyle w:val="ae"/>
                 <w:rFonts w:ascii="Times New Roman" w:hAnsi="Times New Roman"/>
                 <w:noProof/>
               </w:rPr>
@@ -1086,7 +1066,7 @@
             </w:r>
             <w:r>
               <w:rPr>
-                <w:rStyle w:val="Hyperlink"/>
+                <w:rStyle w:val="ae"/>
                 <w:rFonts w:ascii="Times New Roman" w:hAnsi="Times New Roman"/>
                 <w:noProof/>
               </w:rPr>
@@ -1144,7 +1124,7 @@
         </w:p>
         <w:p>
           <w:pPr>
-            <w:pStyle w:val="TOC1"/>
+            <w:pStyle w:val="11"/>
             <w:tabs>
               <w:tab w:val="left" w:pos="720"/>
               <w:tab w:val="right" w:leader="dot" w:pos="9350"/>
@@ -1161,7 +1141,7 @@
           <w:hyperlink w:anchor="_Toc193226891" w:history="1">
             <w:r>
               <w:rPr>
-                <w:rStyle w:val="Hyperlink"/>
+                <w:rStyle w:val="ae"/>
                 <w:rFonts w:cs="Times New Roman"/>
                 <w:noProof/>
               </w:rPr>
@@ -1180,7 +1160,7 @@
             </w:r>
             <w:r>
               <w:rPr>
-                <w:rStyle w:val="Hyperlink"/>
+                <w:rStyle w:val="ae"/>
                 <w:rFonts w:cs="Times New Roman"/>
                 <w:noProof/>
               </w:rPr>
@@ -1238,7 +1218,7 @@
         </w:p>
         <w:p>
           <w:pPr>
-            <w:pStyle w:val="TOC2"/>
+            <w:pStyle w:val="21"/>
             <w:tabs>
               <w:tab w:val="left" w:pos="960"/>
               <w:tab w:val="right" w:leader="dot" w:pos="9350"/>
@@ -1254,7 +1234,7 @@
           <w:hyperlink w:anchor="_Toc193226892" w:history="1">
             <w:r>
               <w:rPr>
-                <w:rStyle w:val="Hyperlink"/>
+                <w:rStyle w:val="ae"/>
                 <w:rFonts w:ascii="Times New Roman" w:hAnsi="Times New Roman"/>
                 <w:noProof/>
               </w:rPr>
@@ -1272,7 +1252,7 @@
             </w:r>
             <w:r>
               <w:rPr>
-                <w:rStyle w:val="Hyperlink"/>
+                <w:rStyle w:val="ae"/>
                 <w:rFonts w:ascii="Times New Roman" w:hAnsi="Times New Roman"/>
                 <w:noProof/>
               </w:rPr>
@@ -1330,7 +1310,7 @@
         </w:p>
         <w:p>
           <w:pPr>
-            <w:pStyle w:val="TOC2"/>
+            <w:pStyle w:val="21"/>
             <w:tabs>
               <w:tab w:val="left" w:pos="960"/>
               <w:tab w:val="right" w:leader="dot" w:pos="9350"/>
@@ -1346,7 +1326,7 @@
           <w:hyperlink w:anchor="_Toc193226893" w:history="1">
             <w:r>
               <w:rPr>
-                <w:rStyle w:val="Hyperlink"/>
+                <w:rStyle w:val="ae"/>
                 <w:rFonts w:ascii="Times New Roman" w:hAnsi="Times New Roman"/>
                 <w:noProof/>
               </w:rPr>
@@ -1364,7 +1344,7 @@
             </w:r>
             <w:r>
               <w:rPr>
-                <w:rStyle w:val="Hyperlink"/>
+                <w:rStyle w:val="ae"/>
                 <w:rFonts w:ascii="Times New Roman" w:hAnsi="Times New Roman"/>
                 <w:noProof/>
               </w:rPr>
@@ -1422,7 +1402,7 @@
         </w:p>
         <w:p>
           <w:pPr>
-            <w:pStyle w:val="TOC1"/>
+            <w:pStyle w:val="11"/>
             <w:tabs>
               <w:tab w:val="left" w:pos="720"/>
               <w:tab w:val="right" w:leader="dot" w:pos="9350"/>
@@ -1439,7 +1419,7 @@
           <w:hyperlink w:anchor="_Toc193226894" w:history="1">
             <w:r>
               <w:rPr>
-                <w:rStyle w:val="Hyperlink"/>
+                <w:rStyle w:val="ae"/>
                 <w:rFonts w:cs="Times New Roman"/>
                 <w:noProof/>
               </w:rPr>
@@ -1458,7 +1438,7 @@
             </w:r>
             <w:r>
               <w:rPr>
-                <w:rStyle w:val="Hyperlink"/>
+                <w:rStyle w:val="ae"/>
                 <w:rFonts w:cs="Times New Roman"/>
                 <w:noProof/>
               </w:rPr>
@@ -1538,7 +1518,7 @@
     </w:sdt>
     <w:p>
       <w:pPr>
-        <w:pStyle w:val="Heading1"/>
+        <w:pStyle w:val="1"/>
         <w:ind w:left="720"/>
         <w:rPr>
           <w:rFonts w:ascii="Times New Roman" w:hAnsi="Times New Roman" w:cs="Times New Roman"/>
@@ -1565,7 +1545,7 @@
     <w:p/>
     <w:p>
       <w:pPr>
-        <w:pStyle w:val="Heading1"/>
+        <w:pStyle w:val="1"/>
         <w:numPr>
           <w:ilvl w:val="0"/>
           <w:numId w:val="1"/>
@@ -1626,7 +1606,7 @@
     </w:p>
     <w:p>
       <w:pPr>
-        <w:pStyle w:val="ListParagraph"/>
+        <w:pStyle w:val="a9"/>
         <w:spacing w:after="0" w:line="360" w:lineRule="auto"/>
         <w:ind w:firstLine="720"/>
         <w:jc w:val="both"/>
@@ -1634,54 +1614,53 @@
           <w:rFonts w:ascii="Times New Roman" w:hAnsi="Times New Roman" w:cs="Times New Roman"/>
           <w:sz w:val="28"/>
           <w:szCs w:val="28"/>
+        </w:rPr>
+      </w:pPr>
+      <w:r>
+        <w:rPr>
+          <w:rFonts w:ascii="Times New Roman" w:hAnsi="Times New Roman" w:cs="Times New Roman"/>
+          <w:sz w:val="28"/>
+          <w:szCs w:val="28"/>
+        </w:rPr>
+        <w:t>Проблемът с бездомните животни в България е комплексен и за него все още няма ясно решение. Всеки ден се сблъскваме с изоставени животни на улицата, които са оставени сами да се борят за своето оцеляване. Тази ситуация не само причинява огромни страдания на животните, но и представлява сериозна заплаха за общественото здраве и безопасност. Липсата на адекватни мерки и ресурси за защита на техния живот и здраве само влошава ситуацията, създавайки опасност както за животните, така и за хората около тях. Разбира се, съществуват и много отговорни граждани, които са готови да предоставят дом на животно в нужда, временно или за постоянно, като им осигурят грижа и подслон. За съжаление, липсата на ефективна платформа или система, която да осъществи връзка между тези, които търсят нов любимец, и онези, които дават животни за осиновяване, води до сериозни пропуски в процеса. Тази липса на координация не само затруднява намирането на подходящи осиновители, но и допринася за увеличаване на броя на бездомните животни. В резултат на това, дори и с наличието на хора, готови да помогнат, много животни остават на улицата, където продължават да страдат и да създават допълнителни проблеми за обществото.</w:t>
+      </w:r>
+    </w:p>
+    <w:p>
+      <w:pPr>
+        <w:pStyle w:val="a9"/>
+        <w:spacing w:after="0" w:line="360" w:lineRule="auto"/>
+        <w:ind w:firstLine="720"/>
+        <w:jc w:val="both"/>
+        <w:rPr>
+          <w:rFonts w:ascii="Times New Roman" w:hAnsi="Times New Roman" w:cs="Times New Roman"/>
+          <w:sz w:val="28"/>
+          <w:szCs w:val="28"/>
+        </w:rPr>
+      </w:pPr>
+      <w:r>
+        <w:rPr>
+          <w:rFonts w:ascii="Times New Roman" w:hAnsi="Times New Roman" w:cs="Times New Roman"/>
+          <w:sz w:val="28"/>
+          <w:szCs w:val="28"/>
+        </w:rPr>
+        <w:t>Настоящият проект предлага разрешение чрез</w:t>
+      </w:r>
+      <w:r>
+        <w:rPr>
+          <w:rFonts w:ascii="Times New Roman" w:hAnsi="Times New Roman" w:cs="Times New Roman"/>
+          <w:sz w:val="28"/>
+          <w:szCs w:val="28"/>
+        </w:rPr>
+        <w:t xml:space="preserve"> разработването на уеб приложение на име </w:t>
+      </w:r>
+      <w:proofErr w:type="spellStart"/>
+      <w:r>
+        <w:rPr>
+          <w:rFonts w:ascii="Times New Roman" w:hAnsi="Times New Roman" w:cs="Times New Roman"/>
+          <w:sz w:val="28"/>
+          <w:szCs w:val="28"/>
           <w:lang w:val="en-US"/>
         </w:rPr>
-      </w:pPr>
-      <w:r>
-        <w:rPr>
-          <w:rFonts w:ascii="Times New Roman" w:hAnsi="Times New Roman" w:cs="Times New Roman"/>
-          <w:sz w:val="28"/>
-          <w:szCs w:val="28"/>
-        </w:rPr>
-        <w:t>Проблемът с бездомните животни в България е комплексен и за него все още няма ясно решение. Всеки ден се сблъскваме с изоставени животни на улицата, които са оставени сами да се борят за своето оцеляване. Тази ситуация не само причинява огромни страдания на животните, но и представлява сериозна заплаха за общественото здраве и безопасност. Липсата на адекватни мерки и ресурси за защита на техния живот и здраве само влошава ситуацията, създавайки опасност както за животните, така и за хората около тях. Разбира се, съществуват и много отговорни граждани, които са готови да предоставят дом на животно в нужда, временно или за постоянно, като им осигурят грижа и подслон. За съжаление, липсата на ефективна платформа или система, която да осъществи връзка между тези, които търсят нов любимец, и онези, които дават животни за осиновяване, води до сериозни пропуски в процеса. Тази липса на координация не само затруднява намирането на подходящи осиновители, но и допринася за увеличаване на броя на бездомните животни. В резултат на това, дори и с наличието на хора, готови да помогнат, много животни остават на улицата, където продължават да страдат и да създават допълнителни проблеми за обществото.</w:t>
-      </w:r>
-    </w:p>
-    <w:p>
-      <w:pPr>
-        <w:pStyle w:val="ListParagraph"/>
-        <w:spacing w:after="0" w:line="360" w:lineRule="auto"/>
-        <w:ind w:firstLine="720"/>
-        <w:jc w:val="both"/>
-        <w:rPr>
-          <w:rFonts w:ascii="Times New Roman" w:hAnsi="Times New Roman" w:cs="Times New Roman"/>
-          <w:sz w:val="28"/>
-          <w:szCs w:val="28"/>
-        </w:rPr>
-      </w:pPr>
-      <w:r>
-        <w:rPr>
-          <w:rFonts w:ascii="Times New Roman" w:hAnsi="Times New Roman" w:cs="Times New Roman"/>
-          <w:sz w:val="28"/>
-          <w:szCs w:val="28"/>
-        </w:rPr>
-        <w:t>Настоящият проект предлага разрешение чрез</w:t>
-      </w:r>
-      <w:r>
-        <w:rPr>
-          <w:rFonts w:ascii="Times New Roman" w:hAnsi="Times New Roman" w:cs="Times New Roman"/>
-          <w:sz w:val="28"/>
-          <w:szCs w:val="28"/>
-        </w:rPr>
-        <w:t xml:space="preserve"> разработването на уеб приложение на име </w:t>
-      </w:r>
-      <w:proofErr w:type="spellStart"/>
-      <w:r>
-        <w:rPr>
-          <w:rFonts w:ascii="Times New Roman" w:hAnsi="Times New Roman" w:cs="Times New Roman"/>
-          <w:sz w:val="28"/>
-          <w:szCs w:val="28"/>
-          <w:lang w:val="en-US"/>
-        </w:rPr>
         <w:t>Adoptly</w:t>
       </w:r>
       <w:proofErr w:type="spellEnd"/>
@@ -1700,124 +1679,77 @@
           <w:szCs w:val="28"/>
         </w:rPr>
         <w:lastRenderedPageBreak/>
-        <w:t xml:space="preserve">гарантирайки, че животните ще намерят подходящи семейства, които да се грижат за тях. Освен това, потребителите ще имат възможността да подават сигнали, ако попаднат на животно, нуждаещо се от спешна помощ. Сигналите ще могат лесно да се създават чрез интеграция с Google Maps, което ще направи процеса по-ефективен и ще осигури бърза координация между хората, желаещи да помогнат на животните в беда, и организациите или доброволците, които могат да реагират. В заключение, разработването на това приложение има потенциала да окаже положителен ефект както за бездомните животни, така и за обществото като цяло. Чрез улесняването на процеса на осиновяване и предоставяйки ефективен механизъм за подаване на сигнали за животни в нужда, то ще насърчи по-голяма ангажираност и отговорност сред гражданите и ще допринесе за намаляване на броя на бездомните </w:t>
-      </w:r>
-      <w:r>
-        <w:rPr>
-          <w:rFonts w:ascii="Times New Roman" w:hAnsi="Times New Roman" w:cs="Times New Roman"/>
-          <w:sz w:val="28"/>
-          <w:szCs w:val="28"/>
-        </w:rPr>
-        <w:t>животни.</w:t>
+        <w:t>гарантирайки, че животните ще намерят подходящи семейства, които да се грижат за тях. Освен това, потребителите ще имат възможността да подават сигнали, ако попаднат на животно, нуждаещо се от спешна помощ. Сигналите ще могат лесно да се създават чрез интеграция с Google Maps, което ще направи процеса по-ефективен и ще осигури бърза координация между хората, желаещи да помогнат на животните в беда, и организациите или доброволците, които могат да реагират. В заключение, разработването на това приложение има потенциала да окаже положителен ефект както за бездомните животни, така и за обществото като цяло. Чрез улесняването на процеса на осиновяване и предоставяйки ефективен механизъм за подаване на сигнали за животни в нужда, то ще насърчи по-голяма ангажираност и отговорност сред гражданите и ще допринесе за намаляване на броя на бездомните животни.</w:t>
       </w:r>
     </w:p>
     <w:p>
       <w:pPr>
         <w:ind w:left="720"/>
-        <w:rPr>
-          <w:lang w:val="en-US"/>
-        </w:rPr>
       </w:pPr>
     </w:p>
     <w:p>
       <w:pPr>
         <w:ind w:left="720"/>
-        <w:rPr>
-          <w:lang w:val="en-US"/>
-        </w:rPr>
       </w:pPr>
     </w:p>
     <w:p>
       <w:pPr>
         <w:ind w:left="720"/>
-        <w:rPr>
-          <w:lang w:val="en-US"/>
-        </w:rPr>
       </w:pPr>
     </w:p>
     <w:p>
       <w:pPr>
         <w:ind w:left="720"/>
-        <w:rPr>
-          <w:lang w:val="en-US"/>
-        </w:rPr>
       </w:pPr>
     </w:p>
     <w:p>
       <w:pPr>
         <w:ind w:left="720"/>
-        <w:rPr>
-          <w:lang w:val="en-US"/>
-        </w:rPr>
       </w:pPr>
     </w:p>
     <w:p>
       <w:pPr>
         <w:ind w:left="720"/>
-        <w:rPr>
-          <w:lang w:val="en-US"/>
-        </w:rPr>
       </w:pPr>
     </w:p>
     <w:p>
       <w:pPr>
         <w:ind w:left="720"/>
-        <w:rPr>
-          <w:lang w:val="en-US"/>
-        </w:rPr>
       </w:pPr>
     </w:p>
     <w:p>
       <w:pPr>
         <w:ind w:left="720"/>
-        <w:rPr>
-          <w:lang w:val="en-US"/>
-        </w:rPr>
       </w:pPr>
     </w:p>
     <w:p>
       <w:pPr>
         <w:ind w:left="720"/>
-        <w:rPr>
-          <w:lang w:val="en-US"/>
-        </w:rPr>
       </w:pPr>
     </w:p>
     <w:p>
       <w:pPr>
         <w:ind w:left="720"/>
-        <w:rPr>
-          <w:lang w:val="en-US"/>
-        </w:rPr>
       </w:pPr>
     </w:p>
     <w:p>
       <w:pPr>
         <w:ind w:left="720"/>
-        <w:rPr>
-          <w:lang w:val="en-US"/>
-        </w:rPr>
       </w:pPr>
     </w:p>
     <w:p>
       <w:pPr>
         <w:ind w:left="720"/>
-        <w:rPr>
-          <w:lang w:val="en-US"/>
-        </w:rPr>
       </w:pPr>
     </w:p>
     <w:p>
       <w:pPr>
         <w:ind w:left="720"/>
-        <w:rPr>
-          <w:lang w:val="en-US"/>
-        </w:rPr>
-      </w:pPr>
-    </w:p>
-    <w:p>
-      <w:pPr>
-        <w:pStyle w:val="Heading1"/>
+      </w:pPr>
+    </w:p>
+    <w:p>
+      <w:pPr>
+        <w:pStyle w:val="1"/>
         <w:numPr>
           <w:ilvl w:val="0"/>
           <w:numId w:val="1"/>
@@ -1849,7 +1781,7 @@
     </w:p>
     <w:p>
       <w:pPr>
-        <w:pStyle w:val="Heading2"/>
+        <w:pStyle w:val="2"/>
         <w:numPr>
           <w:ilvl w:val="1"/>
           <w:numId w:val="1"/>
@@ -2446,7 +2378,7 @@
     </w:p>
     <w:p>
       <w:pPr>
-        <w:pStyle w:val="ListParagraph"/>
+        <w:pStyle w:val="a9"/>
         <w:numPr>
           <w:ilvl w:val="0"/>
           <w:numId w:val="5"/>
@@ -2480,7 +2412,7 @@
     </w:p>
     <w:p>
       <w:pPr>
-        <w:pStyle w:val="ListParagraph"/>
+        <w:pStyle w:val="a9"/>
         <w:spacing w:after="0" w:line="360" w:lineRule="auto"/>
         <w:jc w:val="both"/>
         <w:rPr>
@@ -2501,7 +2433,7 @@
     <w:p/>
     <w:p>
       <w:pPr>
-        <w:pStyle w:val="Heading2"/>
+        <w:pStyle w:val="2"/>
         <w:numPr>
           <w:ilvl w:val="1"/>
           <w:numId w:val="1"/>
@@ -2695,7 +2627,7 @@
     </w:p>
     <w:p>
       <w:pPr>
-        <w:pStyle w:val="ListParagraph"/>
+        <w:pStyle w:val="a9"/>
         <w:numPr>
           <w:ilvl w:val="0"/>
           <w:numId w:val="6"/>
@@ -2729,7 +2661,7 @@
     </w:p>
     <w:p>
       <w:pPr>
-        <w:pStyle w:val="ListParagraph"/>
+        <w:pStyle w:val="a9"/>
         <w:spacing w:after="0" w:line="360" w:lineRule="auto"/>
         <w:jc w:val="both"/>
         <w:rPr>
@@ -2749,31 +2681,31 @@
     </w:p>
     <w:p>
       <w:pPr>
-        <w:pStyle w:val="ListParagraph"/>
-        <w:spacing w:after="0" w:line="360" w:lineRule="auto"/>
-        <w:jc w:val="both"/>
-        <w:rPr>
-          <w:rFonts w:ascii="Times New Roman" w:eastAsia="Arial" w:hAnsi="Times New Roman" w:cs="Times New Roman"/>
-          <w:sz w:val="28"/>
-          <w:szCs w:val="28"/>
-        </w:rPr>
-      </w:pPr>
-    </w:p>
-    <w:p>
-      <w:pPr>
-        <w:pStyle w:val="ListParagraph"/>
-        <w:spacing w:after="0" w:line="360" w:lineRule="auto"/>
-        <w:jc w:val="both"/>
-        <w:rPr>
-          <w:rFonts w:ascii="Times New Roman" w:eastAsia="Arial" w:hAnsi="Times New Roman" w:cs="Times New Roman"/>
-          <w:sz w:val="28"/>
-          <w:szCs w:val="28"/>
-        </w:rPr>
-      </w:pPr>
-    </w:p>
-    <w:p>
-      <w:pPr>
-        <w:pStyle w:val="ListParagraph"/>
+        <w:pStyle w:val="a9"/>
+        <w:spacing w:after="0" w:line="360" w:lineRule="auto"/>
+        <w:jc w:val="both"/>
+        <w:rPr>
+          <w:rFonts w:ascii="Times New Roman" w:eastAsia="Arial" w:hAnsi="Times New Roman" w:cs="Times New Roman"/>
+          <w:sz w:val="28"/>
+          <w:szCs w:val="28"/>
+        </w:rPr>
+      </w:pPr>
+    </w:p>
+    <w:p>
+      <w:pPr>
+        <w:pStyle w:val="a9"/>
+        <w:spacing w:after="0" w:line="360" w:lineRule="auto"/>
+        <w:jc w:val="both"/>
+        <w:rPr>
+          <w:rFonts w:ascii="Times New Roman" w:eastAsia="Arial" w:hAnsi="Times New Roman" w:cs="Times New Roman"/>
+          <w:sz w:val="28"/>
+          <w:szCs w:val="28"/>
+        </w:rPr>
+      </w:pPr>
+    </w:p>
+    <w:p>
+      <w:pPr>
+        <w:pStyle w:val="a9"/>
         <w:numPr>
           <w:ilvl w:val="0"/>
           <w:numId w:val="6"/>
@@ -2807,7 +2739,7 @@
     </w:p>
     <w:p>
       <w:pPr>
-        <w:pStyle w:val="ListParagraph"/>
+        <w:pStyle w:val="a9"/>
         <w:spacing w:after="0" w:line="360" w:lineRule="auto"/>
         <w:jc w:val="both"/>
         <w:rPr>
@@ -2827,7 +2759,7 @@
     </w:p>
     <w:p>
       <w:pPr>
-        <w:pStyle w:val="ListParagraph"/>
+        <w:pStyle w:val="a9"/>
         <w:spacing w:after="0" w:line="360" w:lineRule="auto"/>
         <w:jc w:val="both"/>
         <w:rPr>
@@ -3017,7 +2949,7 @@
     </w:p>
     <w:p>
       <w:pPr>
-        <w:pStyle w:val="Heading1"/>
+        <w:pStyle w:val="1"/>
         <w:numPr>
           <w:ilvl w:val="0"/>
           <w:numId w:val="1"/>
@@ -3114,7 +3046,43 @@
           <w:sz w:val="28"/>
           <w:szCs w:val="28"/>
         </w:rPr>
-        <w:t xml:space="preserve"> позволява и създаването и подаването на сигнали за бедстващи животни, като използва Google Maps за по-лесно визуализиране на района, в който са те. </w:t>
+        <w:t xml:space="preserve"> позволява и създаването и подаването на сигнали за бедстващи животни, като използва </w:t>
+      </w:r>
+      <w:proofErr w:type="spellStart"/>
+      <w:r>
+        <w:rPr>
+          <w:rFonts w:ascii="Times New Roman" w:hAnsi="Times New Roman" w:cs="Times New Roman"/>
+          <w:sz w:val="28"/>
+          <w:szCs w:val="28"/>
+        </w:rPr>
+        <w:t>Google</w:t>
+      </w:r>
+      <w:proofErr w:type="spellEnd"/>
+      <w:r>
+        <w:rPr>
+          <w:rFonts w:ascii="Times New Roman" w:hAnsi="Times New Roman" w:cs="Times New Roman"/>
+          <w:sz w:val="28"/>
+          <w:szCs w:val="28"/>
+        </w:rPr>
+        <w:t xml:space="preserve"> </w:t>
+      </w:r>
+      <w:proofErr w:type="spellStart"/>
+      <w:r>
+        <w:rPr>
+          <w:rFonts w:ascii="Times New Roman" w:hAnsi="Times New Roman" w:cs="Times New Roman"/>
+          <w:sz w:val="28"/>
+          <w:szCs w:val="28"/>
+        </w:rPr>
+        <w:t>Maps</w:t>
+      </w:r>
+      <w:proofErr w:type="spellEnd"/>
+      <w:r>
+        <w:rPr>
+          <w:rFonts w:ascii="Times New Roman" w:hAnsi="Times New Roman" w:cs="Times New Roman"/>
+          <w:sz w:val="28"/>
+          <w:szCs w:val="28"/>
+        </w:rPr>
+        <w:t xml:space="preserve"> за по-лесно визуализиране на района, в който са те. </w:t>
       </w:r>
     </w:p>
     <w:p>
@@ -3184,7 +3152,7 @@
     </w:p>
     <w:p>
       <w:pPr>
-        <w:pStyle w:val="Heading2"/>
+        <w:pStyle w:val="2"/>
         <w:numPr>
           <w:ilvl w:val="1"/>
           <w:numId w:val="1"/>
@@ -3226,7 +3194,7 @@
     <w:p/>
     <w:p>
       <w:pPr>
-        <w:pStyle w:val="ListParagraph"/>
+        <w:pStyle w:val="a9"/>
         <w:numPr>
           <w:ilvl w:val="0"/>
           <w:numId w:val="10"/>
@@ -3262,7 +3230,7 @@
     </w:p>
     <w:p>
       <w:pPr>
-        <w:pStyle w:val="ListParagraph"/>
+        <w:pStyle w:val="a9"/>
         <w:spacing w:after="0" w:line="360" w:lineRule="auto"/>
         <w:jc w:val="both"/>
         <w:rPr>
@@ -3282,31 +3250,31 @@
     </w:p>
     <w:p>
       <w:pPr>
-        <w:pStyle w:val="ListParagraph"/>
-        <w:spacing w:after="0" w:line="360" w:lineRule="auto"/>
-        <w:jc w:val="both"/>
-        <w:rPr>
-          <w:rFonts w:ascii="Times New Roman" w:hAnsi="Times New Roman" w:cs="Times New Roman"/>
-          <w:sz w:val="28"/>
-          <w:szCs w:val="28"/>
-        </w:rPr>
-      </w:pPr>
-    </w:p>
-    <w:p>
-      <w:pPr>
-        <w:pStyle w:val="ListParagraph"/>
-        <w:spacing w:after="0" w:line="360" w:lineRule="auto"/>
-        <w:jc w:val="both"/>
-        <w:rPr>
-          <w:rFonts w:ascii="Times New Roman" w:hAnsi="Times New Roman" w:cs="Times New Roman"/>
-          <w:sz w:val="28"/>
-          <w:szCs w:val="28"/>
-        </w:rPr>
-      </w:pPr>
-    </w:p>
-    <w:p>
-      <w:pPr>
-        <w:pStyle w:val="ListParagraph"/>
+        <w:pStyle w:val="a9"/>
+        <w:spacing w:after="0" w:line="360" w:lineRule="auto"/>
+        <w:jc w:val="both"/>
+        <w:rPr>
+          <w:rFonts w:ascii="Times New Roman" w:hAnsi="Times New Roman" w:cs="Times New Roman"/>
+          <w:sz w:val="28"/>
+          <w:szCs w:val="28"/>
+        </w:rPr>
+      </w:pPr>
+    </w:p>
+    <w:p>
+      <w:pPr>
+        <w:pStyle w:val="a9"/>
+        <w:spacing w:after="0" w:line="360" w:lineRule="auto"/>
+        <w:jc w:val="both"/>
+        <w:rPr>
+          <w:rFonts w:ascii="Times New Roman" w:hAnsi="Times New Roman" w:cs="Times New Roman"/>
+          <w:sz w:val="28"/>
+          <w:szCs w:val="28"/>
+        </w:rPr>
+      </w:pPr>
+    </w:p>
+    <w:p>
+      <w:pPr>
+        <w:pStyle w:val="a9"/>
         <w:numPr>
           <w:ilvl w:val="0"/>
           <w:numId w:val="10"/>
@@ -3341,7 +3309,7 @@
     </w:p>
     <w:p>
       <w:pPr>
-        <w:pStyle w:val="ListParagraph"/>
+        <w:pStyle w:val="a9"/>
         <w:spacing w:after="0" w:line="360" w:lineRule="auto"/>
         <w:jc w:val="both"/>
         <w:rPr>
@@ -3361,19 +3329,19 @@
     </w:p>
     <w:p>
       <w:pPr>
-        <w:pStyle w:val="ListParagraph"/>
-        <w:spacing w:after="0" w:line="360" w:lineRule="auto"/>
-        <w:jc w:val="both"/>
-        <w:rPr>
-          <w:rFonts w:ascii="Times New Roman" w:hAnsi="Times New Roman" w:cs="Times New Roman"/>
-          <w:sz w:val="28"/>
-          <w:szCs w:val="28"/>
-        </w:rPr>
-      </w:pPr>
-    </w:p>
-    <w:p>
-      <w:pPr>
-        <w:pStyle w:val="ListParagraph"/>
+        <w:pStyle w:val="a9"/>
+        <w:spacing w:after="0" w:line="360" w:lineRule="auto"/>
+        <w:jc w:val="both"/>
+        <w:rPr>
+          <w:rFonts w:ascii="Times New Roman" w:hAnsi="Times New Roman" w:cs="Times New Roman"/>
+          <w:sz w:val="28"/>
+          <w:szCs w:val="28"/>
+        </w:rPr>
+      </w:pPr>
+    </w:p>
+    <w:p>
+      <w:pPr>
+        <w:pStyle w:val="a9"/>
         <w:numPr>
           <w:ilvl w:val="0"/>
           <w:numId w:val="10"/>
@@ -3407,7 +3375,7 @@
     </w:p>
     <w:p>
       <w:pPr>
-        <w:pStyle w:val="ListParagraph"/>
+        <w:pStyle w:val="a9"/>
         <w:spacing w:after="0" w:line="360" w:lineRule="auto"/>
         <w:jc w:val="both"/>
         <w:rPr>
@@ -3427,19 +3395,19 @@
     </w:p>
     <w:p>
       <w:pPr>
-        <w:pStyle w:val="ListParagraph"/>
-        <w:spacing w:after="0" w:line="360" w:lineRule="auto"/>
-        <w:jc w:val="both"/>
-        <w:rPr>
-          <w:rFonts w:ascii="Times New Roman" w:hAnsi="Times New Roman" w:cs="Times New Roman"/>
-          <w:sz w:val="28"/>
-          <w:szCs w:val="28"/>
-        </w:rPr>
-      </w:pPr>
-    </w:p>
-    <w:p>
-      <w:pPr>
-        <w:pStyle w:val="ListParagraph"/>
+        <w:pStyle w:val="a9"/>
+        <w:spacing w:after="0" w:line="360" w:lineRule="auto"/>
+        <w:jc w:val="both"/>
+        <w:rPr>
+          <w:rFonts w:ascii="Times New Roman" w:hAnsi="Times New Roman" w:cs="Times New Roman"/>
+          <w:sz w:val="28"/>
+          <w:szCs w:val="28"/>
+        </w:rPr>
+      </w:pPr>
+    </w:p>
+    <w:p>
+      <w:pPr>
+        <w:pStyle w:val="a9"/>
         <w:numPr>
           <w:ilvl w:val="0"/>
           <w:numId w:val="10"/>
@@ -3473,7 +3441,7 @@
     </w:p>
     <w:p>
       <w:pPr>
-        <w:pStyle w:val="ListParagraph"/>
+        <w:pStyle w:val="a9"/>
         <w:spacing w:after="0" w:line="360" w:lineRule="auto"/>
         <w:jc w:val="both"/>
         <w:rPr>
@@ -3511,19 +3479,19 @@
     </w:p>
     <w:p>
       <w:pPr>
-        <w:pStyle w:val="ListParagraph"/>
-        <w:spacing w:after="0" w:line="360" w:lineRule="auto"/>
-        <w:jc w:val="both"/>
-        <w:rPr>
-          <w:rFonts w:ascii="Times New Roman" w:hAnsi="Times New Roman" w:cs="Times New Roman"/>
-          <w:sz w:val="28"/>
-          <w:szCs w:val="28"/>
-        </w:rPr>
-      </w:pPr>
-    </w:p>
-    <w:p>
-      <w:pPr>
-        <w:pStyle w:val="ListParagraph"/>
+        <w:pStyle w:val="a9"/>
+        <w:spacing w:after="0" w:line="360" w:lineRule="auto"/>
+        <w:jc w:val="both"/>
+        <w:rPr>
+          <w:rFonts w:ascii="Times New Roman" w:hAnsi="Times New Roman" w:cs="Times New Roman"/>
+          <w:sz w:val="28"/>
+          <w:szCs w:val="28"/>
+        </w:rPr>
+      </w:pPr>
+    </w:p>
+    <w:p>
+      <w:pPr>
+        <w:pStyle w:val="a9"/>
         <w:numPr>
           <w:ilvl w:val="0"/>
           <w:numId w:val="10"/>
@@ -3557,47 +3525,39 @@
     </w:p>
     <w:p>
       <w:pPr>
-        <w:pStyle w:val="ListParagraph"/>
-        <w:spacing w:after="0" w:line="360" w:lineRule="auto"/>
-        <w:jc w:val="both"/>
-        <w:rPr>
-          <w:rFonts w:ascii="Times New Roman" w:hAnsi="Times New Roman" w:cs="Times New Roman"/>
-          <w:sz w:val="28"/>
-          <w:szCs w:val="28"/>
-        </w:rPr>
-      </w:pPr>
-      <w:r>
-        <w:rPr>
-          <w:rFonts w:ascii="Times New Roman" w:hAnsi="Times New Roman" w:cs="Times New Roman"/>
-          <w:sz w:val="28"/>
-          <w:szCs w:val="28"/>
-        </w:rPr>
-        <w:t>Приложението трябва да улеснява процеса на осиновяване, като предоставя възможност за директен контакт между хората, предлагащи животни за осиновяване, и потенциалните осиновители. Това включва функция за изпращане на съобщения и организиране на срещи между двете страни</w:t>
-      </w:r>
-      <w:r>
-        <w:rPr>
-          <w:rFonts w:ascii="Times New Roman" w:hAnsi="Times New Roman" w:cs="Times New Roman"/>
-          <w:sz w:val="28"/>
-          <w:szCs w:val="28"/>
-        </w:rPr>
-        <w:t>.</w:t>
-      </w:r>
-    </w:p>
-    <w:p>
-      <w:pPr>
-        <w:pStyle w:val="ListParagraph"/>
-        <w:spacing w:after="0" w:line="360" w:lineRule="auto"/>
-        <w:jc w:val="both"/>
-        <w:rPr>
-          <w:rFonts w:ascii="Times New Roman" w:hAnsi="Times New Roman" w:cs="Times New Roman"/>
-          <w:sz w:val="28"/>
-          <w:szCs w:val="28"/>
-        </w:rPr>
-      </w:pPr>
-    </w:p>
-    <w:p>
-      <w:pPr>
-        <w:pStyle w:val="ListParagraph"/>
+        <w:pStyle w:val="a9"/>
+        <w:spacing w:after="0" w:line="360" w:lineRule="auto"/>
+        <w:jc w:val="both"/>
+        <w:rPr>
+          <w:rFonts w:ascii="Times New Roman" w:hAnsi="Times New Roman" w:cs="Times New Roman"/>
+          <w:sz w:val="28"/>
+          <w:szCs w:val="28"/>
+        </w:rPr>
+      </w:pPr>
+      <w:r>
+        <w:rPr>
+          <w:rFonts w:ascii="Times New Roman" w:hAnsi="Times New Roman" w:cs="Times New Roman"/>
+          <w:sz w:val="28"/>
+          <w:szCs w:val="28"/>
+        </w:rPr>
+        <w:t>Приложението трябва да улеснява процеса на осиновяване, като предоставя възможност за директен контакт между хората, предлагащи животни за осиновяване, и потенциалните осиновители. Това включва функция за изпращане на съобщения и организиране на срещи между двете страни.</w:t>
+      </w:r>
+    </w:p>
+    <w:p>
+      <w:pPr>
+        <w:pStyle w:val="a9"/>
+        <w:spacing w:after="0" w:line="360" w:lineRule="auto"/>
+        <w:jc w:val="both"/>
+        <w:rPr>
+          <w:rFonts w:ascii="Times New Roman" w:hAnsi="Times New Roman" w:cs="Times New Roman"/>
+          <w:sz w:val="28"/>
+          <w:szCs w:val="28"/>
+        </w:rPr>
+      </w:pPr>
+    </w:p>
+    <w:p>
+      <w:pPr>
+        <w:pStyle w:val="a9"/>
         <w:numPr>
           <w:ilvl w:val="0"/>
           <w:numId w:val="10"/>
@@ -3632,7 +3592,7 @@
     </w:p>
     <w:p>
       <w:pPr>
-        <w:pStyle w:val="ListParagraph"/>
+        <w:pStyle w:val="a9"/>
         <w:spacing w:after="0" w:line="360" w:lineRule="auto"/>
         <w:jc w:val="both"/>
         <w:rPr>
@@ -3652,7 +3612,7 @@
     </w:p>
     <w:p>
       <w:pPr>
-        <w:pStyle w:val="ListParagraph"/>
+        <w:pStyle w:val="a9"/>
         <w:spacing w:after="0" w:line="360" w:lineRule="auto"/>
         <w:jc w:val="both"/>
         <w:rPr>
@@ -3681,7 +3641,7 @@
           <w:sz w:val="28"/>
           <w:szCs w:val="28"/>
         </w:rPr>
-        <w:t xml:space="preserve">Тези изисквания ще определят основната структура на приложението, като осигуряват ясни насоки за ключовите функции и взаимодействия с Google Maps, </w:t>
+        <w:t xml:space="preserve">Тези изисквания ще определят основната структура на приложението, като осигуряват ясни насоки за ключовите функции и взаимодействия с </w:t>
       </w:r>
       <w:proofErr w:type="spellStart"/>
       <w:r>
@@ -3690,6 +3650,42 @@
           <w:sz w:val="28"/>
           <w:szCs w:val="28"/>
         </w:rPr>
+        <w:t>Google</w:t>
+      </w:r>
+      <w:proofErr w:type="spellEnd"/>
+      <w:r>
+        <w:rPr>
+          <w:rFonts w:ascii="Times New Roman" w:hAnsi="Times New Roman" w:cs="Times New Roman"/>
+          <w:sz w:val="28"/>
+          <w:szCs w:val="28"/>
+        </w:rPr>
+        <w:t xml:space="preserve"> </w:t>
+      </w:r>
+      <w:proofErr w:type="spellStart"/>
+      <w:r>
+        <w:rPr>
+          <w:rFonts w:ascii="Times New Roman" w:hAnsi="Times New Roman" w:cs="Times New Roman"/>
+          <w:sz w:val="28"/>
+          <w:szCs w:val="28"/>
+        </w:rPr>
+        <w:t>Maps</w:t>
+      </w:r>
+      <w:proofErr w:type="spellEnd"/>
+      <w:r>
+        <w:rPr>
+          <w:rFonts w:ascii="Times New Roman" w:hAnsi="Times New Roman" w:cs="Times New Roman"/>
+          <w:sz w:val="28"/>
+          <w:szCs w:val="28"/>
+        </w:rPr>
+        <w:t xml:space="preserve">, </w:t>
+      </w:r>
+      <w:proofErr w:type="spellStart"/>
+      <w:r>
+        <w:rPr>
+          <w:rFonts w:ascii="Times New Roman" w:hAnsi="Times New Roman" w:cs="Times New Roman"/>
+          <w:sz w:val="28"/>
+          <w:szCs w:val="28"/>
+        </w:rPr>
         <w:t>MongoDB</w:t>
       </w:r>
       <w:proofErr w:type="spellEnd"/>
@@ -3728,7 +3724,7 @@
     </w:p>
     <w:p>
       <w:pPr>
-        <w:pStyle w:val="Heading2"/>
+        <w:pStyle w:val="2"/>
         <w:numPr>
           <w:ilvl w:val="1"/>
           <w:numId w:val="1"/>
@@ -3770,7 +3766,7 @@
     <w:p/>
     <w:p>
       <w:pPr>
-        <w:pStyle w:val="ListParagraph"/>
+        <w:pStyle w:val="a9"/>
         <w:numPr>
           <w:ilvl w:val="0"/>
           <w:numId w:val="12"/>
@@ -3806,7 +3802,7 @@
     </w:p>
     <w:p>
       <w:pPr>
-        <w:pStyle w:val="ListParagraph"/>
+        <w:pStyle w:val="a9"/>
         <w:spacing w:after="0" w:line="360" w:lineRule="auto"/>
         <w:jc w:val="both"/>
         <w:rPr>
@@ -3828,21 +3824,21 @@
     </w:p>
     <w:p>
       <w:pPr>
-        <w:pStyle w:val="ListParagraph"/>
-        <w:spacing w:after="0" w:line="360" w:lineRule="auto"/>
-        <w:jc w:val="both"/>
-        <w:rPr>
-          <w:rFonts w:ascii="Times New Roman" w:hAnsi="Times New Roman" w:cs="Times New Roman"/>
-          <w:b/>
-          <w:bCs/>
-          <w:sz w:val="28"/>
-          <w:szCs w:val="28"/>
-        </w:rPr>
-      </w:pPr>
-    </w:p>
-    <w:p>
-      <w:pPr>
-        <w:pStyle w:val="ListParagraph"/>
+        <w:pStyle w:val="a9"/>
+        <w:spacing w:after="0" w:line="360" w:lineRule="auto"/>
+        <w:jc w:val="both"/>
+        <w:rPr>
+          <w:rFonts w:ascii="Times New Roman" w:hAnsi="Times New Roman" w:cs="Times New Roman"/>
+          <w:b/>
+          <w:bCs/>
+          <w:sz w:val="28"/>
+          <w:szCs w:val="28"/>
+        </w:rPr>
+      </w:pPr>
+    </w:p>
+    <w:p>
+      <w:pPr>
+        <w:pStyle w:val="a9"/>
         <w:numPr>
           <w:ilvl w:val="0"/>
           <w:numId w:val="12"/>
@@ -3876,7 +3872,7 @@
     </w:p>
     <w:p>
       <w:pPr>
-        <w:pStyle w:val="ListParagraph"/>
+        <w:pStyle w:val="a9"/>
         <w:spacing w:after="0" w:line="360" w:lineRule="auto"/>
         <w:jc w:val="both"/>
         <w:rPr>
@@ -3896,7 +3892,7 @@
     </w:p>
     <w:p>
       <w:pPr>
-        <w:pStyle w:val="ListParagraph"/>
+        <w:pStyle w:val="a9"/>
         <w:numPr>
           <w:ilvl w:val="0"/>
           <w:numId w:val="12"/>
@@ -3931,7 +3927,7 @@
     </w:p>
     <w:p>
       <w:pPr>
-        <w:pStyle w:val="ListParagraph"/>
+        <w:pStyle w:val="a9"/>
         <w:spacing w:after="0" w:line="360" w:lineRule="auto"/>
         <w:jc w:val="both"/>
         <w:rPr>
@@ -3951,19 +3947,19 @@
     </w:p>
     <w:p>
       <w:pPr>
-        <w:pStyle w:val="ListParagraph"/>
-        <w:spacing w:after="0" w:line="360" w:lineRule="auto"/>
-        <w:jc w:val="both"/>
-        <w:rPr>
-          <w:rFonts w:ascii="Times New Roman" w:hAnsi="Times New Roman" w:cs="Times New Roman"/>
-          <w:sz w:val="28"/>
-          <w:szCs w:val="28"/>
-        </w:rPr>
-      </w:pPr>
-    </w:p>
-    <w:p>
-      <w:pPr>
-        <w:pStyle w:val="ListParagraph"/>
+        <w:pStyle w:val="a9"/>
+        <w:spacing w:after="0" w:line="360" w:lineRule="auto"/>
+        <w:jc w:val="both"/>
+        <w:rPr>
+          <w:rFonts w:ascii="Times New Roman" w:hAnsi="Times New Roman" w:cs="Times New Roman"/>
+          <w:sz w:val="28"/>
+          <w:szCs w:val="28"/>
+        </w:rPr>
+      </w:pPr>
+    </w:p>
+    <w:p>
+      <w:pPr>
+        <w:pStyle w:val="a9"/>
         <w:numPr>
           <w:ilvl w:val="0"/>
           <w:numId w:val="12"/>
@@ -3997,7 +3993,7 @@
     </w:p>
     <w:p>
       <w:pPr>
-        <w:pStyle w:val="ListParagraph"/>
+        <w:pStyle w:val="a9"/>
         <w:spacing w:after="0" w:line="360" w:lineRule="auto"/>
         <w:jc w:val="both"/>
         <w:rPr>
@@ -4017,19 +4013,19 @@
     </w:p>
     <w:p>
       <w:pPr>
-        <w:pStyle w:val="ListParagraph"/>
-        <w:spacing w:after="0" w:line="360" w:lineRule="auto"/>
-        <w:jc w:val="both"/>
-        <w:rPr>
-          <w:rFonts w:ascii="Times New Roman" w:hAnsi="Times New Roman" w:cs="Times New Roman"/>
-          <w:sz w:val="28"/>
-          <w:szCs w:val="28"/>
-        </w:rPr>
-      </w:pPr>
-    </w:p>
-    <w:p>
-      <w:pPr>
-        <w:pStyle w:val="ListParagraph"/>
+        <w:pStyle w:val="a9"/>
+        <w:spacing w:after="0" w:line="360" w:lineRule="auto"/>
+        <w:jc w:val="both"/>
+        <w:rPr>
+          <w:rFonts w:ascii="Times New Roman" w:hAnsi="Times New Roman" w:cs="Times New Roman"/>
+          <w:sz w:val="28"/>
+          <w:szCs w:val="28"/>
+        </w:rPr>
+      </w:pPr>
+    </w:p>
+    <w:p>
+      <w:pPr>
+        <w:pStyle w:val="a9"/>
         <w:numPr>
           <w:ilvl w:val="0"/>
           <w:numId w:val="12"/>
@@ -4063,7 +4059,7 @@
     </w:p>
     <w:p>
       <w:pPr>
-        <w:pStyle w:val="ListParagraph"/>
+        <w:pStyle w:val="a9"/>
         <w:spacing w:after="0" w:line="360" w:lineRule="auto"/>
         <w:jc w:val="both"/>
         <w:rPr>
@@ -4083,19 +4079,19 @@
     </w:p>
     <w:p>
       <w:pPr>
-        <w:pStyle w:val="ListParagraph"/>
-        <w:spacing w:after="0" w:line="360" w:lineRule="auto"/>
-        <w:jc w:val="both"/>
-        <w:rPr>
-          <w:rFonts w:ascii="Times New Roman" w:hAnsi="Times New Roman" w:cs="Times New Roman"/>
-          <w:sz w:val="28"/>
-          <w:szCs w:val="28"/>
-        </w:rPr>
-      </w:pPr>
-    </w:p>
-    <w:p>
-      <w:pPr>
-        <w:pStyle w:val="ListParagraph"/>
+        <w:pStyle w:val="a9"/>
+        <w:spacing w:after="0" w:line="360" w:lineRule="auto"/>
+        <w:jc w:val="both"/>
+        <w:rPr>
+          <w:rFonts w:ascii="Times New Roman" w:hAnsi="Times New Roman" w:cs="Times New Roman"/>
+          <w:sz w:val="28"/>
+          <w:szCs w:val="28"/>
+        </w:rPr>
+      </w:pPr>
+    </w:p>
+    <w:p>
+      <w:pPr>
+        <w:pStyle w:val="a9"/>
         <w:numPr>
           <w:ilvl w:val="0"/>
           <w:numId w:val="12"/>
@@ -4129,7 +4125,7 @@
     </w:p>
     <w:p>
       <w:pPr>
-        <w:pStyle w:val="ListParagraph"/>
+        <w:pStyle w:val="a9"/>
         <w:spacing w:after="0" w:line="360" w:lineRule="auto"/>
         <w:jc w:val="both"/>
         <w:rPr>
@@ -4149,19 +4145,19 @@
     </w:p>
     <w:p>
       <w:pPr>
-        <w:pStyle w:val="ListParagraph"/>
-        <w:spacing w:after="0" w:line="360" w:lineRule="auto"/>
-        <w:jc w:val="both"/>
-        <w:rPr>
-          <w:rFonts w:ascii="Times New Roman" w:hAnsi="Times New Roman" w:cs="Times New Roman"/>
-          <w:sz w:val="28"/>
-          <w:szCs w:val="28"/>
-        </w:rPr>
-      </w:pPr>
-    </w:p>
-    <w:p>
-      <w:pPr>
-        <w:pStyle w:val="ListParagraph"/>
+        <w:pStyle w:val="a9"/>
+        <w:spacing w:after="0" w:line="360" w:lineRule="auto"/>
+        <w:jc w:val="both"/>
+        <w:rPr>
+          <w:rFonts w:ascii="Times New Roman" w:hAnsi="Times New Roman" w:cs="Times New Roman"/>
+          <w:sz w:val="28"/>
+          <w:szCs w:val="28"/>
+        </w:rPr>
+      </w:pPr>
+    </w:p>
+    <w:p>
+      <w:pPr>
+        <w:pStyle w:val="a9"/>
         <w:spacing w:after="0" w:line="360" w:lineRule="auto"/>
         <w:ind w:firstLine="720"/>
         <w:jc w:val="both"/>
@@ -4182,7 +4178,7 @@
     </w:p>
     <w:p>
       <w:pPr>
-        <w:pStyle w:val="Heading1"/>
+        <w:pStyle w:val="1"/>
         <w:numPr>
           <w:ilvl w:val="0"/>
           <w:numId w:val="1"/>
@@ -4211,7 +4207,6 @@
       </w:r>
       <w:bookmarkEnd w:id="7"/>
     </w:p>
-    <w:p/>
     <w:p>
       <w:pPr>
         <w:spacing w:after="0" w:line="360" w:lineRule="auto"/>
@@ -4221,18 +4216,35 @@
           <w:rFonts w:ascii="Times New Roman" w:hAnsi="Times New Roman" w:cs="Times New Roman"/>
           <w:sz w:val="28"/>
           <w:szCs w:val="28"/>
+        </w:rPr>
+      </w:pPr>
+      <w:r>
+        <w:rPr>
+          <w:rFonts w:ascii="Times New Roman" w:hAnsi="Times New Roman" w:cs="Times New Roman"/>
+          <w:sz w:val="28"/>
+          <w:szCs w:val="28"/>
+        </w:rPr>
+        <w:t xml:space="preserve">Управлението на проекта за разработка на приложението </w:t>
+      </w:r>
+      <w:proofErr w:type="spellStart"/>
+      <w:r>
+        <w:rPr>
+          <w:rFonts w:ascii="Times New Roman" w:hAnsi="Times New Roman" w:cs="Times New Roman"/>
+          <w:sz w:val="28"/>
+          <w:szCs w:val="28"/>
           <w:lang w:val="en-US"/>
         </w:rPr>
-      </w:pPr>
-      <w:r>
-        <w:rPr>
-          <w:rFonts w:ascii="Times New Roman" w:hAnsi="Times New Roman" w:cs="Times New Roman"/>
-          <w:sz w:val="28"/>
-          <w:szCs w:val="28"/>
-        </w:rPr>
-        <w:t xml:space="preserve">Управлението на проекта за разработка на приложението </w:t>
-      </w:r>
-      <w:proofErr w:type="spellStart"/>
+        <w:t>Adoptly</w:t>
+      </w:r>
+      <w:proofErr w:type="spellEnd"/>
+      <w:r>
+        <w:rPr>
+          <w:rFonts w:ascii="Times New Roman" w:hAnsi="Times New Roman" w:cs="Times New Roman"/>
+          <w:sz w:val="28"/>
+          <w:szCs w:val="28"/>
+        </w:rPr>
+        <w:t xml:space="preserve"> изисква задълбочен анализ и приоритизация на всички изисквания. Този процес е от съществено значение за идентифициране на ключовите елементи, които ще допринесат за успешното реализиране на проекта, както и за определяне на правилната последователност на действията за тяхното изпълнение. В тази секция ще разгледаме подробно методите за анализ и подреждане на функционалните и нефункционалните изисквания по важност, както и разработването на структуриран план, който разделя проекта на отделни фази и етапи на разработк</w:t>
+      </w:r>
       <w:r>
         <w:rPr>
           <w:rFonts w:ascii="Times New Roman" w:hAnsi="Times New Roman" w:cs="Times New Roman"/>
@@ -4240,24 +4252,6 @@
           <w:szCs w:val="28"/>
           <w:lang w:val="en-US"/>
         </w:rPr>
-        <w:t>Adoptly</w:t>
-      </w:r>
-      <w:proofErr w:type="spellEnd"/>
-      <w:r>
-        <w:rPr>
-          <w:rFonts w:ascii="Times New Roman" w:hAnsi="Times New Roman" w:cs="Times New Roman"/>
-          <w:sz w:val="28"/>
-          <w:szCs w:val="28"/>
-        </w:rPr>
-        <w:t xml:space="preserve"> изисква задълбочен анализ и приоритизация на всички изисквания. Този процес е от съществено значение за идентифициране на ключовите елементи, които ще допринесат за успешното реализиране на проекта, както и за определяне на правилната последователност на действията за тяхното изпълнение. В тази секция ще разгледаме подробно методите за анализ и подреждане на функционалните и нефункционалните изисквания по важност, както и разработването на структуриран план, който разделя проекта на отделни фази и етапи на разработк</w:t>
-      </w:r>
-      <w:r>
-        <w:rPr>
-          <w:rFonts w:ascii="Times New Roman" w:hAnsi="Times New Roman" w:cs="Times New Roman"/>
-          <w:sz w:val="28"/>
-          <w:szCs w:val="28"/>
-          <w:lang w:val="en-US"/>
-        </w:rPr>
         <w:t>a</w:t>
       </w:r>
       <w:r>
@@ -4266,6 +4260,14 @@
           <w:sz w:val="28"/>
           <w:szCs w:val="28"/>
         </w:rPr>
+        <w:t xml:space="preserve"> фиг.1</w:t>
+      </w:r>
+      <w:r>
+        <w:rPr>
+          <w:rFonts w:ascii="Times New Roman" w:hAnsi="Times New Roman" w:cs="Times New Roman"/>
+          <w:sz w:val="28"/>
+          <w:szCs w:val="28"/>
+        </w:rPr>
         <w:t>. Този подход ще помогне за ефективно управление на сложността на проекта, като в същото време ще гарантира, че всички елементи на приложението са внимателно разработени и тествани, за да отговарят на нуждите на потребителите.</w:t>
       </w:r>
     </w:p>
@@ -4278,13 +4280,12 @@
           <w:rFonts w:ascii="Times New Roman" w:hAnsi="Times New Roman" w:cs="Times New Roman"/>
           <w:sz w:val="28"/>
           <w:szCs w:val="28"/>
-          <w:lang w:val="en-US"/>
-        </w:rPr>
-      </w:pPr>
-    </w:p>
-    <w:p>
-      <w:pPr>
-        <w:pStyle w:val="ListParagraph"/>
+        </w:rPr>
+      </w:pPr>
+    </w:p>
+    <w:p>
+      <w:pPr>
+        <w:pStyle w:val="a9"/>
         <w:numPr>
           <w:ilvl w:val="0"/>
           <w:numId w:val="8"/>
@@ -4318,7 +4319,7 @@
     </w:p>
     <w:p>
       <w:pPr>
-        <w:pStyle w:val="ListParagraph"/>
+        <w:pStyle w:val="a9"/>
         <w:spacing w:after="0" w:line="360" w:lineRule="auto"/>
         <w:jc w:val="both"/>
         <w:rPr>
@@ -4338,20 +4339,19 @@
     </w:p>
     <w:p>
       <w:pPr>
-        <w:pStyle w:val="ListParagraph"/>
-        <w:spacing w:after="0" w:line="360" w:lineRule="auto"/>
-        <w:jc w:val="both"/>
-        <w:rPr>
-          <w:rFonts w:ascii="Times New Roman" w:hAnsi="Times New Roman" w:cs="Times New Roman"/>
-          <w:sz w:val="28"/>
-          <w:szCs w:val="28"/>
-          <w:lang w:val="en-US"/>
-        </w:rPr>
-      </w:pPr>
-    </w:p>
-    <w:p>
-      <w:pPr>
-        <w:pStyle w:val="ListParagraph"/>
+        <w:pStyle w:val="a9"/>
+        <w:spacing w:after="0" w:line="360" w:lineRule="auto"/>
+        <w:jc w:val="both"/>
+        <w:rPr>
+          <w:rFonts w:ascii="Times New Roman" w:hAnsi="Times New Roman" w:cs="Times New Roman"/>
+          <w:sz w:val="28"/>
+          <w:szCs w:val="28"/>
+        </w:rPr>
+      </w:pPr>
+    </w:p>
+    <w:p>
+      <w:pPr>
+        <w:pStyle w:val="a9"/>
         <w:numPr>
           <w:ilvl w:val="0"/>
           <w:numId w:val="8"/>
@@ -4385,7 +4385,7 @@
     </w:p>
     <w:p>
       <w:pPr>
-        <w:pStyle w:val="ListParagraph"/>
+        <w:pStyle w:val="a9"/>
         <w:spacing w:after="0" w:line="360" w:lineRule="auto"/>
         <w:jc w:val="both"/>
         <w:rPr>
@@ -4414,20 +4414,19 @@
     </w:p>
     <w:p>
       <w:pPr>
-        <w:pStyle w:val="ListParagraph"/>
-        <w:spacing w:after="0" w:line="360" w:lineRule="auto"/>
-        <w:jc w:val="both"/>
-        <w:rPr>
-          <w:rFonts w:ascii="Times New Roman" w:hAnsi="Times New Roman" w:cs="Times New Roman"/>
-          <w:sz w:val="28"/>
-          <w:szCs w:val="28"/>
-          <w:lang w:val="en-US"/>
-        </w:rPr>
-      </w:pPr>
-    </w:p>
-    <w:p>
-      <w:pPr>
-        <w:pStyle w:val="ListParagraph"/>
+        <w:pStyle w:val="a9"/>
+        <w:spacing w:after="0" w:line="360" w:lineRule="auto"/>
+        <w:jc w:val="both"/>
+        <w:rPr>
+          <w:rFonts w:ascii="Times New Roman" w:hAnsi="Times New Roman" w:cs="Times New Roman"/>
+          <w:sz w:val="28"/>
+          <w:szCs w:val="28"/>
+        </w:rPr>
+      </w:pPr>
+    </w:p>
+    <w:p>
+      <w:pPr>
+        <w:pStyle w:val="a9"/>
         <w:numPr>
           <w:ilvl w:val="0"/>
           <w:numId w:val="8"/>
@@ -4453,7 +4452,7 @@
     </w:p>
     <w:p>
       <w:pPr>
-        <w:pStyle w:val="ListParagraph"/>
+        <w:pStyle w:val="a9"/>
         <w:spacing w:after="0" w:line="360" w:lineRule="auto"/>
         <w:jc w:val="both"/>
         <w:rPr>
@@ -4473,20 +4472,19 @@
     </w:p>
     <w:p>
       <w:pPr>
-        <w:pStyle w:val="ListParagraph"/>
-        <w:spacing w:after="0" w:line="360" w:lineRule="auto"/>
-        <w:jc w:val="both"/>
-        <w:rPr>
-          <w:rFonts w:ascii="Times New Roman" w:hAnsi="Times New Roman" w:cs="Times New Roman"/>
-          <w:sz w:val="28"/>
-          <w:szCs w:val="28"/>
-          <w:lang w:val="en-US"/>
-        </w:rPr>
-      </w:pPr>
-    </w:p>
-    <w:p>
-      <w:pPr>
-        <w:pStyle w:val="ListParagraph"/>
+        <w:pStyle w:val="a9"/>
+        <w:spacing w:after="0" w:line="360" w:lineRule="auto"/>
+        <w:jc w:val="both"/>
+        <w:rPr>
+          <w:rFonts w:ascii="Times New Roman" w:hAnsi="Times New Roman" w:cs="Times New Roman"/>
+          <w:sz w:val="28"/>
+          <w:szCs w:val="28"/>
+        </w:rPr>
+      </w:pPr>
+    </w:p>
+    <w:p>
+      <w:pPr>
+        <w:pStyle w:val="a9"/>
         <w:numPr>
           <w:ilvl w:val="0"/>
           <w:numId w:val="8"/>
@@ -4532,7 +4530,7 @@
     </w:p>
     <w:p>
       <w:pPr>
-        <w:pStyle w:val="ListParagraph"/>
+        <w:pStyle w:val="a9"/>
         <w:spacing w:after="0" w:line="360" w:lineRule="auto"/>
         <w:jc w:val="both"/>
         <w:rPr>
@@ -4585,19 +4583,74 @@
     <w:p>
       <w:pPr>
         <w:ind w:left="360"/>
-      </w:pPr>
-    </w:p>
-    <w:p>
-      <w:pPr>
+        <w:jc w:val="center"/>
+      </w:pPr>
+      <w:r>
         <w:rPr>
           <w:rFonts w:ascii="Times New Roman" w:hAnsi="Times New Roman"/>
           <w:sz w:val="32"/>
           <w:szCs w:val="32"/>
         </w:rPr>
-      </w:pPr>
+        <w:drawing>
+          <wp:inline distT="0" distB="0" distL="0" distR="0" wp14:anchorId="464DEBD1" wp14:editId="3D5F7AEC">
+            <wp:extent cx="5478780" cy="1228043"/>
+            <wp:effectExtent l="0" t="0" r="0" b="0"/>
+            <wp:docPr id="1254577283" name="Картина 3" descr="Картина, която съдържа екранна снимка, текст, Шрифт, дизайн&#10;&#10;Генерираното от ИИ съдържание може да е неправилно."/>
+            <wp:cNvGraphicFramePr>
+              <a:graphicFrameLocks xmlns:a="http://schemas.openxmlformats.org/drawingml/2006/main" noChangeAspect="1"/>
+            </wp:cNvGraphicFramePr>
+            <a:graphic xmlns:a="http://schemas.openxmlformats.org/drawingml/2006/main">
+              <a:graphicData uri="http://schemas.openxmlformats.org/drawingml/2006/picture">
+                <pic:pic xmlns:pic="http://schemas.openxmlformats.org/drawingml/2006/picture">
+                  <pic:nvPicPr>
+                    <pic:cNvPr id="1254577283" name="Картина 3" descr="Картина, която съдържа екранна снимка, текст, Шрифт, дизайн&#10;&#10;Генерираното от ИИ съдържание може да е неправилно."/>
+                    <pic:cNvPicPr>
+                      <a:picLocks noChangeAspect="1" noChangeArrowheads="1"/>
+                    </pic:cNvPicPr>
+                  </pic:nvPicPr>
+                  <pic:blipFill>
+                    <a:blip r:embed="rId10">
+                      <a:extLst>
+                        <a:ext uri="{28A0092B-C50C-407E-A947-70E740481C1C}">
+                          <a14:useLocalDpi xmlns:a14="http://schemas.microsoft.com/office/drawing/2010/main" val="0"/>
+                        </a:ext>
+                      </a:extLst>
+                    </a:blip>
+                    <a:srcRect/>
+                    <a:stretch>
+                      <a:fillRect/>
+                    </a:stretch>
+                  </pic:blipFill>
+                  <pic:spPr bwMode="auto">
+                    <a:xfrm>
+                      <a:off x="0" y="0"/>
+                      <a:ext cx="5497295" cy="1232193"/>
+                    </a:xfrm>
+                    <a:prstGeom prst="rect">
+                      <a:avLst/>
+                    </a:prstGeom>
+                    <a:noFill/>
+                    <a:ln>
+                      <a:noFill/>
+                    </a:ln>
+                  </pic:spPr>
+                </pic:pic>
+              </a:graphicData>
+            </a:graphic>
+          </wp:inline>
+        </w:drawing>
+      </w:r>
+      <w:r>
+        <w:rPr>
+          <w:rFonts w:ascii="Times New Roman" w:hAnsi="Times New Roman"/>
+          <w:i/>
+          <w:iCs/>
+        </w:rPr>
+        <w:t>Фигура 1  : Общ вид на етапите на разработка</w:t>
+      </w:r>
     </w:p>
     <w:sectPr>
-      <w:footerReference w:type="default" r:id="rId10"/>
+      <w:footerReference w:type="default" r:id="rId11"/>
       <w:pgSz w:w="12240" w:h="15840"/>
       <w:pgMar w:top="1440" w:right="1440" w:bottom="1440" w:left="1440" w:header="720" w:footer="720" w:gutter="0"/>
       <w:cols w:space="720"/>
@@ -4650,7 +4703,7 @@
     <w:sdtContent>
       <w:p>
         <w:pPr>
-          <w:pStyle w:val="Footer"/>
+          <w:pStyle w:val="af2"/>
           <w:jc w:val="center"/>
         </w:pPr>
         <w:r>
@@ -4679,7 +4732,7 @@
   </w:sdt>
   <w:p>
     <w:pPr>
-      <w:pStyle w:val="Footer"/>
+      <w:pStyle w:val="af2"/>
     </w:pPr>
   </w:p>
 </w:ftr>
@@ -6492,7 +6545,7 @@
     <w:lsdException w:name="Unresolved Mention" w:semiHidden="1" w:unhideWhenUsed="1"/>
     <w:lsdException w:name="Smart Link" w:semiHidden="1" w:unhideWhenUsed="1"/>
   </w:latentStyles>
-  <w:style w:type="paragraph" w:default="1" w:styleId="Normal">
+  <w:style w:type="paragraph" w:default="1" w:styleId="a">
     <w:name w:val="Normal"/>
     <w:qFormat/>
     <w:rsid w:val="000675DF"/>
@@ -6506,11 +6559,11 @@
       <w14:ligatures w14:val="none"/>
     </w:rPr>
   </w:style>
-  <w:style w:type="paragraph" w:styleId="Heading1">
+  <w:style w:type="paragraph" w:styleId="1">
     <w:name w:val="heading 1"/>
-    <w:basedOn w:val="Normal"/>
-    <w:next w:val="Normal"/>
-    <w:link w:val="Heading1Char"/>
+    <w:basedOn w:val="a"/>
+    <w:next w:val="a"/>
+    <w:link w:val="10"/>
     <w:uiPriority w:val="9"/>
     <w:qFormat/>
     <w:rsid w:val="000675DF"/>
@@ -6527,11 +6580,11 @@
       <w:szCs w:val="40"/>
     </w:rPr>
   </w:style>
-  <w:style w:type="paragraph" w:styleId="Heading2">
+  <w:style w:type="paragraph" w:styleId="2">
     <w:name w:val="heading 2"/>
-    <w:basedOn w:val="Normal"/>
-    <w:next w:val="Normal"/>
-    <w:link w:val="Heading2Char"/>
+    <w:basedOn w:val="a"/>
+    <w:next w:val="a"/>
+    <w:link w:val="20"/>
     <w:uiPriority w:val="9"/>
     <w:unhideWhenUsed/>
     <w:qFormat/>
@@ -6549,11 +6602,11 @@
       <w:szCs w:val="32"/>
     </w:rPr>
   </w:style>
-  <w:style w:type="paragraph" w:styleId="Heading3">
+  <w:style w:type="paragraph" w:styleId="3">
     <w:name w:val="heading 3"/>
-    <w:basedOn w:val="Normal"/>
-    <w:next w:val="Normal"/>
-    <w:link w:val="Heading3Char"/>
+    <w:basedOn w:val="a"/>
+    <w:next w:val="a"/>
+    <w:link w:val="30"/>
     <w:uiPriority w:val="9"/>
     <w:semiHidden/>
     <w:unhideWhenUsed/>
@@ -6572,11 +6625,11 @@
       <w:szCs w:val="28"/>
     </w:rPr>
   </w:style>
-  <w:style w:type="paragraph" w:styleId="Heading4">
+  <w:style w:type="paragraph" w:styleId="4">
     <w:name w:val="heading 4"/>
-    <w:basedOn w:val="Normal"/>
-    <w:next w:val="Normal"/>
-    <w:link w:val="Heading4Char"/>
+    <w:basedOn w:val="a"/>
+    <w:next w:val="a"/>
+    <w:link w:val="40"/>
     <w:uiPriority w:val="9"/>
     <w:semiHidden/>
     <w:unhideWhenUsed/>
@@ -6595,11 +6648,11 @@
       <w:color w:val="0F4761" w:themeColor="accent1" w:themeShade="BF"/>
     </w:rPr>
   </w:style>
-  <w:style w:type="paragraph" w:styleId="Heading5">
+  <w:style w:type="paragraph" w:styleId="5">
     <w:name w:val="heading 5"/>
-    <w:basedOn w:val="Normal"/>
-    <w:next w:val="Normal"/>
-    <w:link w:val="Heading5Char"/>
+    <w:basedOn w:val="a"/>
+    <w:next w:val="a"/>
+    <w:link w:val="50"/>
     <w:uiPriority w:val="9"/>
     <w:semiHidden/>
     <w:unhideWhenUsed/>
@@ -6616,11 +6669,11 @@
       <w:color w:val="0F4761" w:themeColor="accent1" w:themeShade="BF"/>
     </w:rPr>
   </w:style>
-  <w:style w:type="paragraph" w:styleId="Heading6">
+  <w:style w:type="paragraph" w:styleId="6">
     <w:name w:val="heading 6"/>
-    <w:basedOn w:val="Normal"/>
-    <w:next w:val="Normal"/>
-    <w:link w:val="Heading6Char"/>
+    <w:basedOn w:val="a"/>
+    <w:next w:val="a"/>
+    <w:link w:val="60"/>
     <w:uiPriority w:val="9"/>
     <w:semiHidden/>
     <w:unhideWhenUsed/>
@@ -6639,11 +6692,11 @@
       <w:color w:val="595959" w:themeColor="text1" w:themeTint="A6"/>
     </w:rPr>
   </w:style>
-  <w:style w:type="paragraph" w:styleId="Heading7">
+  <w:style w:type="paragraph" w:styleId="7">
     <w:name w:val="heading 7"/>
-    <w:basedOn w:val="Normal"/>
-    <w:next w:val="Normal"/>
-    <w:link w:val="Heading7Char"/>
+    <w:basedOn w:val="a"/>
+    <w:next w:val="a"/>
+    <w:link w:val="70"/>
     <w:uiPriority w:val="9"/>
     <w:semiHidden/>
     <w:unhideWhenUsed/>
@@ -6660,11 +6713,11 @@
       <w:color w:val="595959" w:themeColor="text1" w:themeTint="A6"/>
     </w:rPr>
   </w:style>
-  <w:style w:type="paragraph" w:styleId="Heading8">
+  <w:style w:type="paragraph" w:styleId="8">
     <w:name w:val="heading 8"/>
-    <w:basedOn w:val="Normal"/>
-    <w:next w:val="Normal"/>
-    <w:link w:val="Heading8Char"/>
+    <w:basedOn w:val="a"/>
+    <w:next w:val="a"/>
+    <w:link w:val="80"/>
     <w:uiPriority w:val="9"/>
     <w:semiHidden/>
     <w:unhideWhenUsed/>
@@ -6683,11 +6736,11 @@
       <w:color w:val="272727" w:themeColor="text1" w:themeTint="D8"/>
     </w:rPr>
   </w:style>
-  <w:style w:type="paragraph" w:styleId="Heading9">
+  <w:style w:type="paragraph" w:styleId="9">
     <w:name w:val="heading 9"/>
-    <w:basedOn w:val="Normal"/>
-    <w:next w:val="Normal"/>
-    <w:link w:val="Heading9Char"/>
+    <w:basedOn w:val="a"/>
+    <w:next w:val="a"/>
+    <w:link w:val="90"/>
     <w:uiPriority w:val="9"/>
     <w:semiHidden/>
     <w:unhideWhenUsed/>
@@ -6704,12 +6757,12 @@
       <w:color w:val="272727" w:themeColor="text1" w:themeTint="D8"/>
     </w:rPr>
   </w:style>
-  <w:style w:type="character" w:default="1" w:styleId="DefaultParagraphFont">
+  <w:style w:type="character" w:default="1" w:styleId="a0">
     <w:name w:val="Default Paragraph Font"/>
     <w:uiPriority w:val="1"/>
     <w:unhideWhenUsed/>
   </w:style>
-  <w:style w:type="table" w:default="1" w:styleId="TableNormal">
+  <w:style w:type="table" w:default="1" w:styleId="a1">
     <w:name w:val="Normal Table"/>
     <w:uiPriority w:val="99"/>
     <w:semiHidden/>
@@ -6724,16 +6777,16 @@
       </w:tblCellMar>
     </w:tblPr>
   </w:style>
-  <w:style w:type="numbering" w:default="1" w:styleId="NoList">
+  <w:style w:type="numbering" w:default="1" w:styleId="a2">
     <w:name w:val="No List"/>
     <w:uiPriority w:val="99"/>
     <w:semiHidden/>
     <w:unhideWhenUsed/>
   </w:style>
-  <w:style w:type="character" w:customStyle="1" w:styleId="Heading1Char">
-    <w:name w:val="Heading 1 Char"/>
-    <w:basedOn w:val="DefaultParagraphFont"/>
-    <w:link w:val="Heading1"/>
+  <w:style w:type="character" w:customStyle="1" w:styleId="10">
+    <w:name w:val="Заглавие 1 Знак"/>
+    <w:basedOn w:val="a0"/>
+    <w:link w:val="1"/>
     <w:uiPriority w:val="9"/>
     <w:rsid w:val="000675DF"/>
     <w:rPr>
@@ -6743,10 +6796,10 @@
       <w:szCs w:val="40"/>
     </w:rPr>
   </w:style>
-  <w:style w:type="character" w:customStyle="1" w:styleId="Heading2Char">
-    <w:name w:val="Heading 2 Char"/>
-    <w:basedOn w:val="DefaultParagraphFont"/>
-    <w:link w:val="Heading2"/>
+  <w:style w:type="character" w:customStyle="1" w:styleId="20">
+    <w:name w:val="Заглавие 2 Знак"/>
+    <w:basedOn w:val="a0"/>
+    <w:link w:val="2"/>
     <w:uiPriority w:val="9"/>
     <w:rsid w:val="000675DF"/>
     <w:rPr>
@@ -6756,10 +6809,10 @@
       <w:szCs w:val="32"/>
     </w:rPr>
   </w:style>
-  <w:style w:type="character" w:customStyle="1" w:styleId="Heading3Char">
-    <w:name w:val="Heading 3 Char"/>
-    <w:basedOn w:val="DefaultParagraphFont"/>
-    <w:link w:val="Heading3"/>
+  <w:style w:type="character" w:customStyle="1" w:styleId="30">
+    <w:name w:val="Заглавие 3 Знак"/>
+    <w:basedOn w:val="a0"/>
+    <w:link w:val="3"/>
     <w:uiPriority w:val="9"/>
     <w:semiHidden/>
     <w:rsid w:val="000675DF"/>
@@ -6770,10 +6823,10 @@
       <w:szCs w:val="28"/>
     </w:rPr>
   </w:style>
-  <w:style w:type="character" w:customStyle="1" w:styleId="Heading4Char">
-    <w:name w:val="Heading 4 Char"/>
-    <w:basedOn w:val="DefaultParagraphFont"/>
-    <w:link w:val="Heading4"/>
+  <w:style w:type="character" w:customStyle="1" w:styleId="40">
+    <w:name w:val="Заглавие 4 Знак"/>
+    <w:basedOn w:val="a0"/>
+    <w:link w:val="4"/>
     <w:uiPriority w:val="9"/>
     <w:semiHidden/>
     <w:rsid w:val="000675DF"/>
@@ -6784,10 +6837,10 @@
       <w:color w:val="0F4761" w:themeColor="accent1" w:themeShade="BF"/>
     </w:rPr>
   </w:style>
-  <w:style w:type="character" w:customStyle="1" w:styleId="Heading5Char">
-    <w:name w:val="Heading 5 Char"/>
-    <w:basedOn w:val="DefaultParagraphFont"/>
-    <w:link w:val="Heading5"/>
+  <w:style w:type="character" w:customStyle="1" w:styleId="50">
+    <w:name w:val="Заглавие 5 Знак"/>
+    <w:basedOn w:val="a0"/>
+    <w:link w:val="5"/>
     <w:uiPriority w:val="9"/>
     <w:semiHidden/>
     <w:rsid w:val="000675DF"/>
@@ -6796,10 +6849,10 @@
       <w:color w:val="0F4761" w:themeColor="accent1" w:themeShade="BF"/>
     </w:rPr>
   </w:style>
-  <w:style w:type="character" w:customStyle="1" w:styleId="Heading6Char">
-    <w:name w:val="Heading 6 Char"/>
-    <w:basedOn w:val="DefaultParagraphFont"/>
-    <w:link w:val="Heading6"/>
+  <w:style w:type="character" w:customStyle="1" w:styleId="60">
+    <w:name w:val="Заглавие 6 Знак"/>
+    <w:basedOn w:val="a0"/>
+    <w:link w:val="6"/>
     <w:uiPriority w:val="9"/>
     <w:semiHidden/>
     <w:rsid w:val="000675DF"/>
@@ -6810,10 +6863,10 @@
       <w:color w:val="595959" w:themeColor="text1" w:themeTint="A6"/>
     </w:rPr>
   </w:style>
-  <w:style w:type="character" w:customStyle="1" w:styleId="Heading7Char">
-    <w:name w:val="Heading 7 Char"/>
-    <w:basedOn w:val="DefaultParagraphFont"/>
-    <w:link w:val="Heading7"/>
+  <w:style w:type="character" w:customStyle="1" w:styleId="70">
+    <w:name w:val="Заглавие 7 Знак"/>
+    <w:basedOn w:val="a0"/>
+    <w:link w:val="7"/>
     <w:uiPriority w:val="9"/>
     <w:semiHidden/>
     <w:rsid w:val="000675DF"/>
@@ -6822,10 +6875,10 @@
       <w:color w:val="595959" w:themeColor="text1" w:themeTint="A6"/>
     </w:rPr>
   </w:style>
-  <w:style w:type="character" w:customStyle="1" w:styleId="Heading8Char">
-    <w:name w:val="Heading 8 Char"/>
-    <w:basedOn w:val="DefaultParagraphFont"/>
-    <w:link w:val="Heading8"/>
+  <w:style w:type="character" w:customStyle="1" w:styleId="80">
+    <w:name w:val="Заглавие 8 Знак"/>
+    <w:basedOn w:val="a0"/>
+    <w:link w:val="8"/>
     <w:uiPriority w:val="9"/>
     <w:semiHidden/>
     <w:rsid w:val="000675DF"/>
@@ -6836,10 +6889,10 @@
       <w:color w:val="272727" w:themeColor="text1" w:themeTint="D8"/>
     </w:rPr>
   </w:style>
-  <w:style w:type="character" w:customStyle="1" w:styleId="Heading9Char">
-    <w:name w:val="Heading 9 Char"/>
-    <w:basedOn w:val="DefaultParagraphFont"/>
-    <w:link w:val="Heading9"/>
+  <w:style w:type="character" w:customStyle="1" w:styleId="90">
+    <w:name w:val="Заглавие 9 Знак"/>
+    <w:basedOn w:val="a0"/>
+    <w:link w:val="9"/>
     <w:uiPriority w:val="9"/>
     <w:semiHidden/>
     <w:rsid w:val="000675DF"/>
@@ -6848,11 +6901,11 @@
       <w:color w:val="272727" w:themeColor="text1" w:themeTint="D8"/>
     </w:rPr>
   </w:style>
-  <w:style w:type="paragraph" w:styleId="Title">
+  <w:style w:type="paragraph" w:styleId="a3">
     <w:name w:val="Title"/>
-    <w:basedOn w:val="Normal"/>
-    <w:next w:val="Normal"/>
-    <w:link w:val="TitleChar"/>
+    <w:basedOn w:val="a"/>
+    <w:next w:val="a"/>
+    <w:link w:val="a4"/>
     <w:uiPriority w:val="10"/>
     <w:qFormat/>
     <w:rsid w:val="000675DF"/>
@@ -6868,10 +6921,10 @@
       <w:szCs w:val="56"/>
     </w:rPr>
   </w:style>
-  <w:style w:type="character" w:customStyle="1" w:styleId="TitleChar">
-    <w:name w:val="Title Char"/>
-    <w:basedOn w:val="DefaultParagraphFont"/>
-    <w:link w:val="Title"/>
+  <w:style w:type="character" w:customStyle="1" w:styleId="a4">
+    <w:name w:val="Заглавие Знак"/>
+    <w:basedOn w:val="a0"/>
+    <w:link w:val="a3"/>
     <w:uiPriority w:val="10"/>
     <w:rsid w:val="000675DF"/>
     <w:rPr>
@@ -6882,11 +6935,11 @@
       <w:szCs w:val="56"/>
     </w:rPr>
   </w:style>
-  <w:style w:type="paragraph" w:styleId="Subtitle">
+  <w:style w:type="paragraph" w:styleId="a5">
     <w:name w:val="Subtitle"/>
-    <w:basedOn w:val="Normal"/>
-    <w:next w:val="Normal"/>
-    <w:link w:val="SubtitleChar"/>
+    <w:basedOn w:val="a"/>
+    <w:next w:val="a"/>
+    <w:link w:val="a6"/>
     <w:uiPriority w:val="11"/>
     <w:qFormat/>
     <w:rsid w:val="000675DF"/>
@@ -6903,10 +6956,10 @@
       <w:szCs w:val="28"/>
     </w:rPr>
   </w:style>
-  <w:style w:type="character" w:customStyle="1" w:styleId="SubtitleChar">
-    <w:name w:val="Subtitle Char"/>
-    <w:basedOn w:val="DefaultParagraphFont"/>
-    <w:link w:val="Subtitle"/>
+  <w:style w:type="character" w:customStyle="1" w:styleId="a6">
+    <w:name w:val="Подзаглавие Знак"/>
+    <w:basedOn w:val="a0"/>
+    <w:link w:val="a5"/>
     <w:uiPriority w:val="11"/>
     <w:rsid w:val="000675DF"/>
     <w:rPr>
@@ -6917,11 +6970,11 @@
       <w:szCs w:val="28"/>
     </w:rPr>
   </w:style>
-  <w:style w:type="paragraph" w:styleId="Quote">
+  <w:style w:type="paragraph" w:styleId="a7">
     <w:name w:val="Quote"/>
-    <w:basedOn w:val="Normal"/>
-    <w:next w:val="Normal"/>
-    <w:link w:val="QuoteChar"/>
+    <w:basedOn w:val="a"/>
+    <w:next w:val="a"/>
+    <w:link w:val="a8"/>
     <w:uiPriority w:val="29"/>
     <w:qFormat/>
     <w:rsid w:val="000675DF"/>
@@ -6935,10 +6988,10 @@
       <w:color w:val="404040" w:themeColor="text1" w:themeTint="BF"/>
     </w:rPr>
   </w:style>
-  <w:style w:type="character" w:customStyle="1" w:styleId="QuoteChar">
-    <w:name w:val="Quote Char"/>
-    <w:basedOn w:val="DefaultParagraphFont"/>
-    <w:link w:val="Quote"/>
+  <w:style w:type="character" w:customStyle="1" w:styleId="a8">
+    <w:name w:val="Цитат Знак"/>
+    <w:basedOn w:val="a0"/>
+    <w:link w:val="a7"/>
     <w:uiPriority w:val="29"/>
     <w:rsid w:val="000675DF"/>
     <w:rPr>
@@ -6947,9 +7000,9 @@
       <w:color w:val="404040" w:themeColor="text1" w:themeTint="BF"/>
     </w:rPr>
   </w:style>
-  <w:style w:type="paragraph" w:styleId="ListParagraph">
+  <w:style w:type="paragraph" w:styleId="a9">
     <w:name w:val="List Paragraph"/>
-    <w:basedOn w:val="Normal"/>
+    <w:basedOn w:val="a"/>
     <w:uiPriority w:val="34"/>
     <w:qFormat/>
     <w:rsid w:val="000675DF"/>
@@ -6958,9 +7011,9 @@
       <w:contextualSpacing/>
     </w:pPr>
   </w:style>
-  <w:style w:type="character" w:styleId="IntenseEmphasis">
+  <w:style w:type="character" w:styleId="aa">
     <w:name w:val="Intense Emphasis"/>
-    <w:basedOn w:val="DefaultParagraphFont"/>
+    <w:basedOn w:val="a0"/>
     <w:uiPriority w:val="21"/>
     <w:qFormat/>
     <w:rsid w:val="000675DF"/>
@@ -6970,11 +7023,11 @@
       <w:color w:val="0F4761" w:themeColor="accent1" w:themeShade="BF"/>
     </w:rPr>
   </w:style>
-  <w:style w:type="paragraph" w:styleId="IntenseQuote">
+  <w:style w:type="paragraph" w:styleId="ab">
     <w:name w:val="Intense Quote"/>
-    <w:basedOn w:val="Normal"/>
-    <w:next w:val="Normal"/>
-    <w:link w:val="IntenseQuoteChar"/>
+    <w:basedOn w:val="a"/>
+    <w:next w:val="a"/>
+    <w:link w:val="ac"/>
     <w:uiPriority w:val="30"/>
     <w:qFormat/>
     <w:rsid w:val="000675DF"/>
@@ -6993,10 +7046,10 @@
       <w:color w:val="0F4761" w:themeColor="accent1" w:themeShade="BF"/>
     </w:rPr>
   </w:style>
-  <w:style w:type="character" w:customStyle="1" w:styleId="IntenseQuoteChar">
-    <w:name w:val="Intense Quote Char"/>
-    <w:basedOn w:val="DefaultParagraphFont"/>
-    <w:link w:val="IntenseQuote"/>
+  <w:style w:type="character" w:customStyle="1" w:styleId="ac">
+    <w:name w:val="Интензивно цитиране Знак"/>
+    <w:basedOn w:val="a0"/>
+    <w:link w:val="ab"/>
     <w:uiPriority w:val="30"/>
     <w:rsid w:val="000675DF"/>
     <w:rPr>
@@ -7005,9 +7058,9 @@
       <w:color w:val="0F4761" w:themeColor="accent1" w:themeShade="BF"/>
     </w:rPr>
   </w:style>
-  <w:style w:type="character" w:styleId="IntenseReference">
+  <w:style w:type="character" w:styleId="ad">
     <w:name w:val="Intense Reference"/>
-    <w:basedOn w:val="DefaultParagraphFont"/>
+    <w:basedOn w:val="a0"/>
     <w:uiPriority w:val="32"/>
     <w:qFormat/>
     <w:rsid w:val="000675DF"/>
@@ -7019,9 +7072,9 @@
       <w:spacing w:val="5"/>
     </w:rPr>
   </w:style>
-  <w:style w:type="character" w:styleId="Hyperlink">
+  <w:style w:type="character" w:styleId="ae">
     <w:name w:val="Hyperlink"/>
-    <w:basedOn w:val="DefaultParagraphFont"/>
+    <w:basedOn w:val="a0"/>
     <w:uiPriority w:val="99"/>
     <w:unhideWhenUsed/>
     <w:rsid w:val="000675DF"/>
@@ -7030,10 +7083,10 @@
       <w:u w:val="single"/>
     </w:rPr>
   </w:style>
-  <w:style w:type="paragraph" w:styleId="TOCHeading">
+  <w:style w:type="paragraph" w:styleId="af">
     <w:name w:val="TOC Heading"/>
-    <w:basedOn w:val="Heading1"/>
-    <w:next w:val="Normal"/>
+    <w:basedOn w:val="1"/>
+    <w:next w:val="a"/>
     <w:uiPriority w:val="39"/>
     <w:unhideWhenUsed/>
     <w:qFormat/>
@@ -7047,10 +7100,10 @@
       <w:szCs w:val="32"/>
     </w:rPr>
   </w:style>
-  <w:style w:type="paragraph" w:styleId="TOC1">
+  <w:style w:type="paragraph" w:styleId="11">
     <w:name w:val="toc 1"/>
-    <w:basedOn w:val="Normal"/>
-    <w:next w:val="Normal"/>
+    <w:basedOn w:val="a"/>
+    <w:next w:val="a"/>
     <w:autoRedefine/>
     <w:uiPriority w:val="39"/>
     <w:unhideWhenUsed/>
@@ -7063,10 +7116,10 @@
       <w:sz w:val="28"/>
     </w:rPr>
   </w:style>
-  <w:style w:type="paragraph" w:styleId="Header">
+  <w:style w:type="paragraph" w:styleId="af0">
     <w:name w:val="header"/>
-    <w:basedOn w:val="Normal"/>
-    <w:link w:val="HeaderChar"/>
+    <w:basedOn w:val="a"/>
+    <w:link w:val="af1"/>
     <w:uiPriority w:val="99"/>
     <w:unhideWhenUsed/>
     <w:rsid w:val="005570D5"/>
@@ -7078,10 +7131,10 @@
       <w:spacing w:after="0" w:line="240" w:lineRule="auto"/>
     </w:pPr>
   </w:style>
-  <w:style w:type="character" w:customStyle="1" w:styleId="HeaderChar">
-    <w:name w:val="Header Char"/>
-    <w:basedOn w:val="DefaultParagraphFont"/>
-    <w:link w:val="Header"/>
+  <w:style w:type="character" w:customStyle="1" w:styleId="af1">
+    <w:name w:val="Горен колонтитул Знак"/>
+    <w:basedOn w:val="a0"/>
+    <w:link w:val="af0"/>
     <w:uiPriority w:val="99"/>
     <w:rsid w:val="005570D5"/>
     <w:rPr>
@@ -7091,10 +7144,10 @@
       <w14:ligatures w14:val="none"/>
     </w:rPr>
   </w:style>
-  <w:style w:type="paragraph" w:styleId="Footer">
+  <w:style w:type="paragraph" w:styleId="af2">
     <w:name w:val="footer"/>
-    <w:basedOn w:val="Normal"/>
-    <w:link w:val="FooterChar"/>
+    <w:basedOn w:val="a"/>
+    <w:link w:val="af3"/>
     <w:uiPriority w:val="99"/>
     <w:unhideWhenUsed/>
     <w:rsid w:val="005570D5"/>
@@ -7106,10 +7159,10 @@
       <w:spacing w:after="0" w:line="240" w:lineRule="auto"/>
     </w:pPr>
   </w:style>
-  <w:style w:type="character" w:customStyle="1" w:styleId="FooterChar">
-    <w:name w:val="Footer Char"/>
-    <w:basedOn w:val="DefaultParagraphFont"/>
-    <w:link w:val="Footer"/>
+  <w:style w:type="character" w:customStyle="1" w:styleId="af3">
+    <w:name w:val="Долен колонтитул Знак"/>
+    <w:basedOn w:val="a0"/>
+    <w:link w:val="af2"/>
     <w:uiPriority w:val="99"/>
     <w:rsid w:val="005570D5"/>
     <w:rPr>
@@ -7119,10 +7172,10 @@
       <w14:ligatures w14:val="none"/>
     </w:rPr>
   </w:style>
-  <w:style w:type="paragraph" w:styleId="TOC2">
+  <w:style w:type="paragraph" w:styleId="21">
     <w:name w:val="toc 2"/>
-    <w:basedOn w:val="Normal"/>
-    <w:next w:val="Normal"/>
+    <w:basedOn w:val="a"/>
+    <w:next w:val="a"/>
     <w:autoRedefine/>
     <w:uiPriority w:val="39"/>
     <w:unhideWhenUsed/>
@@ -7137,10 +7190,10 @@
       <w:lang w:val="en-US"/>
     </w:rPr>
   </w:style>
-  <w:style w:type="paragraph" w:styleId="TOC3">
+  <w:style w:type="paragraph" w:styleId="31">
     <w:name w:val="toc 3"/>
-    <w:basedOn w:val="Normal"/>
-    <w:next w:val="Normal"/>
+    <w:basedOn w:val="a"/>
+    <w:next w:val="a"/>
     <w:autoRedefine/>
     <w:uiPriority w:val="39"/>
     <w:unhideWhenUsed/>
@@ -7156,10 +7209,10 @@
       <w:lang w:val="en-US"/>
     </w:rPr>
   </w:style>
-  <w:style w:type="paragraph" w:styleId="Caption">
+  <w:style w:type="paragraph" w:styleId="af4">
     <w:name w:val="caption"/>
-    <w:basedOn w:val="Normal"/>
-    <w:next w:val="Normal"/>
+    <w:basedOn w:val="a"/>
+    <w:next w:val="a"/>
     <w:uiPriority w:val="35"/>
     <w:unhideWhenUsed/>
     <w:qFormat/>

</xml_diff>

<commit_message>
Finalising the functional and technical specification
</commit_message>
<xml_diff>
--- a/docs/functionalspec/FunctionalSpec.docx
+++ b/docs/functionalspec/FunctionalSpec.docx
@@ -766,7 +766,7 @@
             </w:rPr>
             <w:fldChar w:fldCharType="separate"/>
           </w:r>
-          <w:hyperlink w:anchor="_Toc197440179" w:history="1">
+          <w:hyperlink w:anchor="_Toc198652032" w:history="1">
             <w:r>
               <w:rPr>
                 <w:rStyle w:val="ae"/>
@@ -818,7 +818,7 @@
                 <w:noProof/>
                 <w:webHidden/>
               </w:rPr>
-              <w:instrText xml:space="preserve"> PAGEREF _Toc197440179 \h </w:instrText>
+              <w:instrText xml:space="preserve"> PAGEREF _Toc198652032 \h </w:instrText>
             </w:r>
             <w:r>
               <w:rPr>
@@ -865,7 +865,7 @@
               <w14:ligatures w14:val="standardContextual"/>
             </w:rPr>
           </w:pPr>
-          <w:hyperlink w:anchor="_Toc197440180" w:history="1">
+          <w:hyperlink w:anchor="_Toc198652033" w:history="1">
             <w:r>
               <w:rPr>
                 <w:rStyle w:val="ae"/>
@@ -917,7 +917,7 @@
                 <w:noProof/>
                 <w:webHidden/>
               </w:rPr>
-              <w:instrText xml:space="preserve"> PAGEREF _Toc197440180 \h </w:instrText>
+              <w:instrText xml:space="preserve"> PAGEREF _Toc198652033 \h </w:instrText>
             </w:r>
             <w:r>
               <w:rPr>
@@ -964,7 +964,7 @@
               <w14:ligatures w14:val="standardContextual"/>
             </w:rPr>
           </w:pPr>
-          <w:hyperlink w:anchor="_Toc197440181" w:history="1">
+          <w:hyperlink w:anchor="_Toc198652034" w:history="1">
             <w:r>
               <w:rPr>
                 <w:rStyle w:val="ae"/>
@@ -1015,7 +1015,7 @@
                 <w:noProof/>
                 <w:webHidden/>
               </w:rPr>
-              <w:instrText xml:space="preserve"> PAGEREF _Toc197440181 \h </w:instrText>
+              <w:instrText xml:space="preserve"> PAGEREF _Toc198652034 \h </w:instrText>
             </w:r>
             <w:r>
               <w:rPr>
@@ -1062,7 +1062,7 @@
               <w14:ligatures w14:val="standardContextual"/>
             </w:rPr>
           </w:pPr>
-          <w:hyperlink w:anchor="_Toc197440182" w:history="1">
+          <w:hyperlink w:anchor="_Toc198652035" w:history="1">
             <w:r>
               <w:rPr>
                 <w:rStyle w:val="ae"/>
@@ -1113,7 +1113,7 @@
                 <w:noProof/>
                 <w:webHidden/>
               </w:rPr>
-              <w:instrText xml:space="preserve"> PAGEREF _Toc197440182 \h </w:instrText>
+              <w:instrText xml:space="preserve"> PAGEREF _Toc198652035 \h </w:instrText>
             </w:r>
             <w:r>
               <w:rPr>
@@ -1133,7 +1133,7 @@
                 <w:noProof/>
                 <w:webHidden/>
               </w:rPr>
-              <w:t>6</w:t>
+              <w:t>7</w:t>
             </w:r>
             <w:r>
               <w:rPr>
@@ -1160,7 +1160,7 @@
               <w14:ligatures w14:val="standardContextual"/>
             </w:rPr>
           </w:pPr>
-          <w:hyperlink w:anchor="_Toc197440183" w:history="1">
+          <w:hyperlink w:anchor="_Toc198652036" w:history="1">
             <w:r>
               <w:rPr>
                 <w:rStyle w:val="ae"/>
@@ -1211,7 +1211,7 @@
                 <w:noProof/>
                 <w:webHidden/>
               </w:rPr>
-              <w:instrText xml:space="preserve"> PAGEREF _Toc197440183 \h </w:instrText>
+              <w:instrText xml:space="preserve"> PAGEREF _Toc198652036 \h </w:instrText>
             </w:r>
             <w:r>
               <w:rPr>
@@ -1258,7 +1258,7 @@
               <w14:ligatures w14:val="standardContextual"/>
             </w:rPr>
           </w:pPr>
-          <w:hyperlink w:anchor="_Toc197440184" w:history="1">
+          <w:hyperlink w:anchor="_Toc198652037" w:history="1">
             <w:r>
               <w:rPr>
                 <w:rStyle w:val="ae"/>
@@ -1309,7 +1309,7 @@
                 <w:noProof/>
                 <w:webHidden/>
               </w:rPr>
-              <w:instrText xml:space="preserve"> PAGEREF _Toc197440184 \h </w:instrText>
+              <w:instrText xml:space="preserve"> PAGEREF _Toc198652037 \h </w:instrText>
             </w:r>
             <w:r>
               <w:rPr>
@@ -1356,7 +1356,7 @@
               <w14:ligatures w14:val="standardContextual"/>
             </w:rPr>
           </w:pPr>
-          <w:hyperlink w:anchor="_Toc197440185" w:history="1">
+          <w:hyperlink w:anchor="_Toc198652038" w:history="1">
             <w:r>
               <w:rPr>
                 <w:rStyle w:val="ae"/>
@@ -1407,7 +1407,7 @@
                 <w:noProof/>
                 <w:webHidden/>
               </w:rPr>
-              <w:instrText xml:space="preserve"> PAGEREF _Toc197440185 \h </w:instrText>
+              <w:instrText xml:space="preserve"> PAGEREF _Toc198652038 \h </w:instrText>
             </w:r>
             <w:r>
               <w:rPr>
@@ -1427,7 +1427,7 @@
                 <w:noProof/>
                 <w:webHidden/>
               </w:rPr>
-              <w:t>10</w:t>
+              <w:t>11</w:t>
             </w:r>
             <w:r>
               <w:rPr>
@@ -1454,7 +1454,7 @@
               <w14:ligatures w14:val="standardContextual"/>
             </w:rPr>
           </w:pPr>
-          <w:hyperlink w:anchor="_Toc197440186" w:history="1">
+          <w:hyperlink w:anchor="_Toc198652039" w:history="1">
             <w:r>
               <w:rPr>
                 <w:rStyle w:val="ae"/>
@@ -1505,7 +1505,7 @@
                 <w:noProof/>
                 <w:webHidden/>
               </w:rPr>
-              <w:instrText xml:space="preserve"> PAGEREF _Toc197440186 \h </w:instrText>
+              <w:instrText xml:space="preserve"> PAGEREF _Toc198652039 \h </w:instrText>
             </w:r>
             <w:r>
               <w:rPr>
@@ -1525,7 +1525,105 @@
                 <w:noProof/>
                 <w:webHidden/>
               </w:rPr>
-              <w:t>12</w:t>
+              <w:t>13</w:t>
+            </w:r>
+            <w:r>
+              <w:rPr>
+                <w:noProof/>
+                <w:webHidden/>
+              </w:rPr>
+              <w:fldChar w:fldCharType="end"/>
+            </w:r>
+          </w:hyperlink>
+        </w:p>
+        <w:p>
+          <w:pPr>
+            <w:pStyle w:val="11"/>
+            <w:tabs>
+              <w:tab w:val="left" w:pos="720"/>
+              <w:tab w:val="right" w:leader="dot" w:pos="9350"/>
+            </w:tabs>
+            <w:rPr>
+              <w:rFonts w:asciiTheme="minorHAnsi" w:eastAsiaTheme="minorEastAsia" w:hAnsiTheme="minorHAnsi" w:cstheme="minorBidi"/>
+              <w:noProof/>
+              <w:kern w:val="2"/>
+              <w:sz w:val="24"/>
+              <w:lang w:eastAsia="bg-BG"/>
+              <w14:ligatures w14:val="standardContextual"/>
+            </w:rPr>
+          </w:pPr>
+          <w:hyperlink w:anchor="_Toc198652040" w:history="1">
+            <w:r>
+              <w:rPr>
+                <w:rStyle w:val="ae"/>
+                <w:rFonts w:cs="Times New Roman"/>
+                <w:b/>
+                <w:bCs/>
+                <w:noProof/>
+              </w:rPr>
+              <w:t>5.</w:t>
+            </w:r>
+            <w:r>
+              <w:rPr>
+                <w:rFonts w:asciiTheme="minorHAnsi" w:eastAsiaTheme="minorEastAsia" w:hAnsiTheme="minorHAnsi" w:cstheme="minorBidi"/>
+                <w:noProof/>
+                <w:kern w:val="2"/>
+                <w:sz w:val="24"/>
+                <w:lang w:eastAsia="bg-BG"/>
+                <w14:ligatures w14:val="standardContextual"/>
+              </w:rPr>
+              <w:tab/>
+            </w:r>
+            <w:r>
+              <w:rPr>
+                <w:rStyle w:val="ae"/>
+                <w:rFonts w:cs="Times New Roman"/>
+                <w:b/>
+                <w:bCs/>
+                <w:noProof/>
+              </w:rPr>
+              <w:t>Потребителски интерфейс</w:t>
+            </w:r>
+            <w:r>
+              <w:rPr>
+                <w:noProof/>
+                <w:webHidden/>
+              </w:rPr>
+              <w:tab/>
+            </w:r>
+            <w:r>
+              <w:rPr>
+                <w:noProof/>
+                <w:webHidden/>
+              </w:rPr>
+              <w:fldChar w:fldCharType="begin"/>
+            </w:r>
+            <w:r>
+              <w:rPr>
+                <w:noProof/>
+                <w:webHidden/>
+              </w:rPr>
+              <w:instrText xml:space="preserve"> PAGEREF _Toc198652040 \h </w:instrText>
+            </w:r>
+            <w:r>
+              <w:rPr>
+                <w:noProof/>
+                <w:webHidden/>
+              </w:rPr>
+            </w:r>
+            <w:r>
+              <w:rPr>
+                <w:noProof/>
+                <w:webHidden/>
+              </w:rPr>
+              <w:fldChar w:fldCharType="separate"/>
+            </w:r>
+            <w:r>
+              <w:rPr>
+                <w:noProof/>
+                <w:webHidden/>
+              </w:rPr>
+              <w:t>15</w:t>
             </w:r>
             <w:r>
               <w:rPr>
@@ -1591,7 +1689,7 @@
           <w:lang w:val="en-US"/>
         </w:rPr>
       </w:pPr>
-      <w:bookmarkStart w:id="0" w:name="_Toc197440179"/>
+      <w:bookmarkStart w:id="0" w:name="_Toc198652032"/>
       <w:r>
         <w:rPr>
           <w:rFonts w:ascii="Times New Roman" w:hAnsi="Times New Roman" w:cs="Times New Roman"/>
@@ -1878,7 +1976,7 @@
           <w:lang w:val="en-US"/>
         </w:rPr>
       </w:pPr>
-      <w:bookmarkStart w:id="1" w:name="_Toc197440180"/>
+      <w:bookmarkStart w:id="1" w:name="_Toc198652033"/>
       <w:r>
         <w:rPr>
           <w:rFonts w:ascii="Times New Roman" w:hAnsi="Times New Roman" w:cs="Times New Roman"/>
@@ -1909,7 +2007,7 @@
           <w:szCs w:val="28"/>
         </w:rPr>
       </w:pPr>
-      <w:bookmarkStart w:id="2" w:name="_Toc197440181"/>
+      <w:bookmarkStart w:id="2" w:name="_Toc198652034"/>
       <w:r>
         <w:rPr>
           <w:rFonts w:ascii="Times New Roman" w:hAnsi="Times New Roman" w:cs="Times New Roman"/>
@@ -2341,19 +2439,6 @@
     <w:p>
       <w:pPr>
         <w:spacing w:after="0" w:line="360" w:lineRule="auto"/>
-        <w:ind w:left="720"/>
-        <w:jc w:val="both"/>
-        <w:rPr>
-          <w:rFonts w:ascii="Times New Roman" w:eastAsia="Arial" w:hAnsi="Times New Roman" w:cs="Times New Roman"/>
-          <w:sz w:val="28"/>
-          <w:szCs w:val="28"/>
-        </w:rPr>
-      </w:pPr>
-    </w:p>
-    <w:p>
-      <w:pPr>
-        <w:spacing w:after="0" w:line="360" w:lineRule="auto"/>
-        <w:ind w:left="720"/>
         <w:jc w:val="both"/>
         <w:rPr>
           <w:rFonts w:ascii="Times New Roman" w:eastAsia="Arial" w:hAnsi="Times New Roman" w:cs="Times New Roman"/>
@@ -2422,6 +2507,7 @@
     <w:p/>
     <w:p/>
     <w:p/>
+    <w:p/>
     <w:p>
       <w:pPr>
         <w:pStyle w:val="2"/>
@@ -2438,7 +2524,7 @@
           <w:szCs w:val="28"/>
         </w:rPr>
       </w:pPr>
-      <w:bookmarkStart w:id="3" w:name="_Toc197440182"/>
+      <w:bookmarkStart w:id="3" w:name="_Toc198652035"/>
       <w:r>
         <w:rPr>
           <w:rFonts w:ascii="Times New Roman" w:hAnsi="Times New Roman" w:cs="Times New Roman"/>
@@ -2744,7 +2830,7 @@
           <w:szCs w:val="28"/>
         </w:rPr>
       </w:pPr>
-      <w:bookmarkStart w:id="4" w:name="_Toc197440183"/>
+      <w:bookmarkStart w:id="4" w:name="_Toc198652036"/>
       <w:r>
         <w:rPr>
           <w:rFonts w:ascii="Times New Roman" w:hAnsi="Times New Roman" w:cs="Times New Roman"/>
@@ -2884,7 +2970,7 @@
           <w:szCs w:val="28"/>
         </w:rPr>
       </w:pPr>
-      <w:bookmarkStart w:id="5" w:name="_Toc197440184"/>
+      <w:bookmarkStart w:id="5" w:name="_Toc198652037"/>
       <w:r>
         <w:rPr>
           <w:rFonts w:ascii="Times New Roman" w:hAnsi="Times New Roman" w:cs="Times New Roman"/>
@@ -3531,15 +3617,7 @@
           <w:sz w:val="28"/>
           <w:szCs w:val="28"/>
         </w:rPr>
-        <w:t>Приложението трябва да улеснява процеса на осиновяване, като предоставя възможност за директен контакт между хората, предлагащи животни за осиновяване, и потенциалните осиновители. Това включва функция за изпращане на съобщения и организиране на срещи между двете страни.</w:t>
-      </w:r>
-      <w:r>
-        <w:rPr>
-          <w:rFonts w:ascii="Times New Roman" w:hAnsi="Times New Roman" w:cs="Times New Roman"/>
-          <w:sz w:val="28"/>
-          <w:szCs w:val="28"/>
-        </w:rPr>
-        <w:t xml:space="preserve"> </w:t>
+        <w:t xml:space="preserve">Приложението трябва да улеснява процеса на осиновяване, като предоставя възможност за директен контакт между хората, предлагащи животни за осиновяване, и потенциалните осиновители. </w:t>
       </w:r>
     </w:p>
     <w:p>
@@ -3778,6 +3856,34 @@
     </w:p>
     <w:p>
       <w:pPr>
+        <w:spacing w:after="0" w:line="360" w:lineRule="auto"/>
+        <w:ind w:left="360" w:firstLine="360"/>
+        <w:jc w:val="both"/>
+        <w:rPr>
+          <w:rFonts w:ascii="Times New Roman" w:hAnsi="Times New Roman" w:cs="Times New Roman"/>
+          <w:b/>
+          <w:bCs/>
+          <w:sz w:val="28"/>
+          <w:szCs w:val="28"/>
+        </w:rPr>
+      </w:pPr>
+    </w:p>
+    <w:p>
+      <w:pPr>
+        <w:spacing w:after="0" w:line="360" w:lineRule="auto"/>
+        <w:ind w:left="360" w:firstLine="360"/>
+        <w:jc w:val="both"/>
+        <w:rPr>
+          <w:rFonts w:ascii="Times New Roman" w:hAnsi="Times New Roman" w:cs="Times New Roman"/>
+          <w:b/>
+          <w:bCs/>
+          <w:sz w:val="28"/>
+          <w:szCs w:val="28"/>
+        </w:rPr>
+      </w:pPr>
+    </w:p>
+    <w:p>
+      <w:pPr>
         <w:pStyle w:val="2"/>
         <w:numPr>
           <w:ilvl w:val="1"/>
@@ -3792,7 +3898,7 @@
           <w:szCs w:val="28"/>
         </w:rPr>
       </w:pPr>
-      <w:bookmarkStart w:id="6" w:name="_Toc197440185"/>
+      <w:bookmarkStart w:id="6" w:name="_Toc198652038"/>
       <w:r>
         <w:rPr>
           <w:rFonts w:ascii="Times New Roman" w:hAnsi="Times New Roman" w:cs="Times New Roman"/>
@@ -3948,60 +4054,6 @@
     <w:p>
       <w:pPr>
         <w:pStyle w:val="a9"/>
-        <w:numPr>
-          <w:ilvl w:val="0"/>
-          <w:numId w:val="12"/>
-        </w:numPr>
-        <w:spacing w:after="0" w:line="360" w:lineRule="auto"/>
-        <w:jc w:val="both"/>
-        <w:rPr>
-          <w:rFonts w:ascii="Times New Roman" w:hAnsi="Times New Roman" w:cs="Times New Roman"/>
-          <w:sz w:val="28"/>
-          <w:szCs w:val="28"/>
-        </w:rPr>
-      </w:pPr>
-      <w:r>
-        <w:rPr>
-          <w:rFonts w:ascii="Times New Roman" w:hAnsi="Times New Roman" w:cs="Times New Roman"/>
-          <w:b/>
-          <w:bCs/>
-          <w:sz w:val="28"/>
-          <w:szCs w:val="28"/>
-        </w:rPr>
-        <w:t>Надеждност</w:t>
-      </w:r>
-      <w:r>
-        <w:rPr>
-          <w:rFonts w:ascii="Times New Roman" w:hAnsi="Times New Roman" w:cs="Times New Roman"/>
-          <w:sz w:val="28"/>
-          <w:szCs w:val="28"/>
-        </w:rPr>
-        <w:t xml:space="preserve">: </w:t>
-      </w:r>
-    </w:p>
-    <w:p>
-      <w:pPr>
-        <w:pStyle w:val="a9"/>
-        <w:spacing w:after="0" w:line="360" w:lineRule="auto"/>
-        <w:jc w:val="both"/>
-        <w:rPr>
-          <w:rFonts w:ascii="Times New Roman" w:hAnsi="Times New Roman" w:cs="Times New Roman"/>
-          <w:sz w:val="28"/>
-          <w:szCs w:val="28"/>
-        </w:rPr>
-      </w:pPr>
-      <w:r>
-        <w:rPr>
-          <w:rFonts w:ascii="Times New Roman" w:hAnsi="Times New Roman" w:cs="Times New Roman"/>
-          <w:sz w:val="28"/>
-          <w:szCs w:val="28"/>
-        </w:rPr>
-        <w:t>Приложението трябва да бъде надеждно и да работи безпроблемно дори при високо натоварване, като свежда до минимум риска от прекъсвания или загуба на данни.</w:t>
-      </w:r>
-    </w:p>
-    <w:p>
-      <w:pPr>
-        <w:pStyle w:val="a9"/>
         <w:spacing w:after="0" w:line="360" w:lineRule="auto"/>
         <w:jc w:val="both"/>
         <w:rPr>
@@ -4034,15 +4086,15 @@
           <w:sz w:val="28"/>
           <w:szCs w:val="28"/>
         </w:rPr>
-        <w:t>Леснота на използване:</w:t>
-      </w:r>
-      <w:r>
-        <w:rPr>
-          <w:rFonts w:ascii="Times New Roman" w:hAnsi="Times New Roman" w:cs="Times New Roman"/>
-          <w:sz w:val="28"/>
-          <w:szCs w:val="28"/>
-        </w:rPr>
-        <w:t xml:space="preserve"> </w:t>
+        <w:t>Надеждност</w:t>
+      </w:r>
+      <w:r>
+        <w:rPr>
+          <w:rFonts w:ascii="Times New Roman" w:hAnsi="Times New Roman" w:cs="Times New Roman"/>
+          <w:sz w:val="28"/>
+          <w:szCs w:val="28"/>
+        </w:rPr>
+        <w:t xml:space="preserve">: </w:t>
       </w:r>
     </w:p>
     <w:p>
@@ -4062,7 +4114,7 @@
           <w:sz w:val="28"/>
           <w:szCs w:val="28"/>
         </w:rPr>
-        <w:t>Интерфейсът на приложението трябва да бъде интуитивен и удобен за употреба, за да позволи на потребителите лесно да преглеждат обяви и да общуват с други потребители без затруднения.</w:t>
+        <w:t>Приложението трябва да бъде надеждно и да работи безпроблемно дори при високо натоварване, като свежда до минимум риска от прекъсвания или загуба на данни.</w:t>
       </w:r>
     </w:p>
     <w:p>
@@ -4100,15 +4152,15 @@
           <w:sz w:val="28"/>
           <w:szCs w:val="28"/>
         </w:rPr>
-        <w:t>Скалируемост</w:t>
-      </w:r>
-      <w:r>
-        <w:rPr>
-          <w:rFonts w:ascii="Times New Roman" w:hAnsi="Times New Roman" w:cs="Times New Roman"/>
-          <w:sz w:val="28"/>
-          <w:szCs w:val="28"/>
-        </w:rPr>
-        <w:t xml:space="preserve">: </w:t>
+        <w:t>Леснота на използване:</w:t>
+      </w:r>
+      <w:r>
+        <w:rPr>
+          <w:rFonts w:ascii="Times New Roman" w:hAnsi="Times New Roman" w:cs="Times New Roman"/>
+          <w:sz w:val="28"/>
+          <w:szCs w:val="28"/>
+        </w:rPr>
+        <w:t xml:space="preserve"> </w:t>
       </w:r>
     </w:p>
     <w:p>
@@ -4128,8 +4180,56 @@
           <w:sz w:val="28"/>
           <w:szCs w:val="28"/>
         </w:rPr>
-        <w:t>Приложението трябва да бъде проектирано така, че да може да се справя с нарастващия брой потребители и обяви, без това да влияе негативно на неговата производителност.</w:t>
-      </w:r>
+        <w:t>Интерфейсът на приложението трябва да бъде интуитивен и удобен за употреба, за да позволи на потребителите лесно да преглеждат обяви и да общуват с други потребители без затруднения.</w:t>
+      </w:r>
+    </w:p>
+    <w:p>
+      <w:pPr>
+        <w:pStyle w:val="a9"/>
+        <w:spacing w:after="0" w:line="360" w:lineRule="auto"/>
+        <w:jc w:val="both"/>
+        <w:rPr>
+          <w:rFonts w:ascii="Times New Roman" w:hAnsi="Times New Roman" w:cs="Times New Roman"/>
+          <w:sz w:val="28"/>
+          <w:szCs w:val="28"/>
+        </w:rPr>
+      </w:pPr>
+    </w:p>
+    <w:p>
+      <w:pPr>
+        <w:pStyle w:val="a9"/>
+        <w:spacing w:after="0" w:line="360" w:lineRule="auto"/>
+        <w:jc w:val="both"/>
+        <w:rPr>
+          <w:rFonts w:ascii="Times New Roman" w:hAnsi="Times New Roman" w:cs="Times New Roman"/>
+          <w:sz w:val="28"/>
+          <w:szCs w:val="28"/>
+        </w:rPr>
+      </w:pPr>
+    </w:p>
+    <w:p>
+      <w:pPr>
+        <w:pStyle w:val="a9"/>
+        <w:spacing w:after="0" w:line="360" w:lineRule="auto"/>
+        <w:jc w:val="both"/>
+        <w:rPr>
+          <w:rFonts w:ascii="Times New Roman" w:hAnsi="Times New Roman" w:cs="Times New Roman"/>
+          <w:sz w:val="28"/>
+          <w:szCs w:val="28"/>
+        </w:rPr>
+      </w:pPr>
+    </w:p>
+    <w:p>
+      <w:pPr>
+        <w:pStyle w:val="a9"/>
+        <w:spacing w:after="0" w:line="360" w:lineRule="auto"/>
+        <w:jc w:val="both"/>
+        <w:rPr>
+          <w:rFonts w:ascii="Times New Roman" w:hAnsi="Times New Roman" w:cs="Times New Roman"/>
+          <w:sz w:val="28"/>
+          <w:szCs w:val="28"/>
+        </w:rPr>
+      </w:pPr>
     </w:p>
     <w:p>
       <w:pPr>
@@ -4155,6 +4255,72 @@
           <w:szCs w:val="28"/>
         </w:rPr>
         <w:lastRenderedPageBreak/>
+        <w:t>Скалируемост</w:t>
+      </w:r>
+      <w:r>
+        <w:rPr>
+          <w:rFonts w:ascii="Times New Roman" w:hAnsi="Times New Roman" w:cs="Times New Roman"/>
+          <w:sz w:val="28"/>
+          <w:szCs w:val="28"/>
+        </w:rPr>
+        <w:t xml:space="preserve">: </w:t>
+      </w:r>
+    </w:p>
+    <w:p>
+      <w:pPr>
+        <w:pStyle w:val="a9"/>
+        <w:spacing w:after="0" w:line="360" w:lineRule="auto"/>
+        <w:jc w:val="both"/>
+        <w:rPr>
+          <w:rFonts w:ascii="Times New Roman" w:hAnsi="Times New Roman" w:cs="Times New Roman"/>
+          <w:sz w:val="28"/>
+          <w:szCs w:val="28"/>
+        </w:rPr>
+      </w:pPr>
+      <w:r>
+        <w:rPr>
+          <w:rFonts w:ascii="Times New Roman" w:hAnsi="Times New Roman" w:cs="Times New Roman"/>
+          <w:sz w:val="28"/>
+          <w:szCs w:val="28"/>
+        </w:rPr>
+        <w:t>Приложението трябва да бъде проектирано така, че да може да се справя с нарастващия брой потребители и обяви, без това да влияе негативно на неговата производителност.</w:t>
+      </w:r>
+    </w:p>
+    <w:p>
+      <w:pPr>
+        <w:pStyle w:val="a9"/>
+        <w:spacing w:after="0" w:line="360" w:lineRule="auto"/>
+        <w:jc w:val="both"/>
+        <w:rPr>
+          <w:rFonts w:ascii="Times New Roman" w:hAnsi="Times New Roman" w:cs="Times New Roman"/>
+          <w:sz w:val="28"/>
+          <w:szCs w:val="28"/>
+        </w:rPr>
+      </w:pPr>
+    </w:p>
+    <w:p>
+      <w:pPr>
+        <w:pStyle w:val="a9"/>
+        <w:numPr>
+          <w:ilvl w:val="0"/>
+          <w:numId w:val="12"/>
+        </w:numPr>
+        <w:spacing w:after="0" w:line="360" w:lineRule="auto"/>
+        <w:jc w:val="both"/>
+        <w:rPr>
+          <w:rFonts w:ascii="Times New Roman" w:hAnsi="Times New Roman" w:cs="Times New Roman"/>
+          <w:sz w:val="28"/>
+          <w:szCs w:val="28"/>
+        </w:rPr>
+      </w:pPr>
+      <w:r>
+        <w:rPr>
+          <w:rFonts w:ascii="Times New Roman" w:hAnsi="Times New Roman" w:cs="Times New Roman"/>
+          <w:b/>
+          <w:bCs/>
+          <w:sz w:val="28"/>
+          <w:szCs w:val="28"/>
+        </w:rPr>
         <w:t>Дизайн</w:t>
       </w:r>
       <w:r>
@@ -4218,45 +4384,6 @@
         </w:rPr>
         <w:t>Тези нефункционални изисквания са от голямо значение, тъй като те гарантират качеството, надеждността и устойчивостта на приложението в дългосрочен план. Спазването им е критично за успешното му функциониране, като те допринасят за неговата стабилност, сигурност и положително потребителско изживяване. Тези изисквания ще играят ключова роля за популярността и по-доброто приемането на приложението сред потребителите.</w:t>
       </w:r>
-    </w:p>
-    <w:p>
-      <w:pPr>
-        <w:pStyle w:val="a9"/>
-        <w:spacing w:after="0" w:line="360" w:lineRule="auto"/>
-        <w:ind w:firstLine="720"/>
-        <w:jc w:val="both"/>
-        <w:rPr>
-          <w:rFonts w:ascii="Times New Roman" w:hAnsi="Times New Roman" w:cs="Times New Roman"/>
-          <w:sz w:val="28"/>
-          <w:szCs w:val="28"/>
-        </w:rPr>
-      </w:pPr>
-    </w:p>
-    <w:p>
-      <w:pPr>
-        <w:pStyle w:val="a9"/>
-        <w:spacing w:after="0" w:line="360" w:lineRule="auto"/>
-        <w:ind w:firstLine="720"/>
-        <w:jc w:val="both"/>
-        <w:rPr>
-          <w:rFonts w:ascii="Times New Roman" w:hAnsi="Times New Roman" w:cs="Times New Roman"/>
-          <w:sz w:val="28"/>
-          <w:szCs w:val="28"/>
-        </w:rPr>
-      </w:pPr>
-    </w:p>
-    <w:p>
-      <w:pPr>
-        <w:pStyle w:val="a9"/>
-        <w:spacing w:after="0" w:line="360" w:lineRule="auto"/>
-        <w:ind w:firstLine="720"/>
-        <w:jc w:val="both"/>
-        <w:rPr>
-          <w:rFonts w:ascii="Times New Roman" w:hAnsi="Times New Roman" w:cs="Times New Roman"/>
-          <w:sz w:val="28"/>
-          <w:szCs w:val="28"/>
-        </w:rPr>
-      </w:pPr>
     </w:p>
     <w:p>
       <w:pPr>
@@ -4404,7 +4531,7 @@
           <w:szCs w:val="28"/>
         </w:rPr>
       </w:pPr>
-      <w:bookmarkStart w:id="7" w:name="_Toc197440186"/>
+      <w:bookmarkStart w:id="7" w:name="_Toc198652039"/>
       <w:r>
         <w:rPr>
           <w:rFonts w:ascii="Times New Roman" w:hAnsi="Times New Roman" w:cs="Times New Roman"/>
@@ -4808,6 +4935,11 @@
       <w:pPr>
         <w:ind w:left="360"/>
         <w:jc w:val="center"/>
+        <w:rPr>
+          <w:rFonts w:ascii="Times New Roman" w:hAnsi="Times New Roman"/>
+          <w:i/>
+          <w:iCs/>
+        </w:rPr>
       </w:pPr>
       <w:r>
         <w:rPr>
@@ -4874,8 +5006,646 @@
         <w:t>Фигура 1  : Общ вид на етапите на разработка</w:t>
       </w:r>
     </w:p>
+    <w:p>
+      <w:pPr>
+        <w:pStyle w:val="1"/>
+        <w:numPr>
+          <w:ilvl w:val="0"/>
+          <w:numId w:val="8"/>
+        </w:numPr>
+        <w:rPr>
+          <w:rFonts w:ascii="Times New Roman" w:hAnsi="Times New Roman" w:cs="Times New Roman"/>
+          <w:b/>
+          <w:bCs/>
+          <w:color w:val="auto"/>
+          <w:sz w:val="28"/>
+          <w:szCs w:val="28"/>
+        </w:rPr>
+      </w:pPr>
+      <w:bookmarkStart w:id="8" w:name="_Toc198652040"/>
+      <w:r>
+        <w:rPr>
+          <w:rFonts w:ascii="Times New Roman" w:hAnsi="Times New Roman" w:cs="Times New Roman"/>
+          <w:b/>
+          <w:bCs/>
+          <w:color w:val="auto"/>
+          <w:sz w:val="28"/>
+          <w:szCs w:val="28"/>
+        </w:rPr>
+        <w:lastRenderedPageBreak/>
+        <w:t>Потребителски</w:t>
+      </w:r>
+      <w:r>
+        <w:rPr>
+          <w:rFonts w:ascii="Times New Roman" w:hAnsi="Times New Roman" w:cs="Times New Roman"/>
+          <w:b/>
+          <w:bCs/>
+          <w:color w:val="auto"/>
+          <w:sz w:val="28"/>
+          <w:szCs w:val="28"/>
+        </w:rPr>
+        <w:t xml:space="preserve"> интерфейс</w:t>
+      </w:r>
+      <w:bookmarkEnd w:id="8"/>
+    </w:p>
+    <w:p>
+      <w:pPr>
+        <w:ind w:left="360" w:firstLine="360"/>
+        <w:jc w:val="both"/>
+      </w:pPr>
+      <w:r>
+        <w:rPr>
+          <w:rFonts w:ascii="Times New Roman" w:hAnsi="Times New Roman" w:cs="Times New Roman"/>
+          <w:sz w:val="28"/>
+          <w:szCs w:val="28"/>
+        </w:rPr>
+        <w:t xml:space="preserve">За целите </w:t>
+      </w:r>
+      <w:r>
+        <w:rPr>
+          <w:rFonts w:ascii="Times New Roman" w:hAnsi="Times New Roman" w:cs="Times New Roman"/>
+          <w:sz w:val="28"/>
+          <w:szCs w:val="28"/>
+        </w:rPr>
+        <w:t xml:space="preserve">на </w:t>
+      </w:r>
+      <w:r>
+        <w:rPr>
+          <w:rFonts w:ascii="Times New Roman" w:hAnsi="Times New Roman" w:cs="Times New Roman"/>
+          <w:sz w:val="28"/>
+          <w:szCs w:val="28"/>
+        </w:rPr>
+        <w:t xml:space="preserve">визуализация на потребителския интерфейс са изработени </w:t>
+      </w:r>
+      <w:r>
+        <w:rPr>
+          <w:rFonts w:ascii="Times New Roman" w:hAnsi="Times New Roman" w:cs="Times New Roman"/>
+          <w:sz w:val="28"/>
+          <w:szCs w:val="28"/>
+          <w:lang w:val="en-US"/>
+        </w:rPr>
+        <w:t>wireframes</w:t>
+      </w:r>
+      <w:r>
+        <w:rPr>
+          <w:rFonts w:ascii="Times New Roman" w:hAnsi="Times New Roman" w:cs="Times New Roman"/>
+          <w:sz w:val="28"/>
+          <w:szCs w:val="28"/>
+        </w:rPr>
+        <w:t xml:space="preserve"> </w:t>
+      </w:r>
+      <w:r>
+        <w:rPr>
+          <w:rFonts w:ascii="Times New Roman" w:hAnsi="Times New Roman" w:cs="Times New Roman"/>
+          <w:sz w:val="28"/>
+          <w:szCs w:val="28"/>
+        </w:rPr>
+        <w:t>посредством</w:t>
+      </w:r>
+      <w:r>
+        <w:rPr>
+          <w:rFonts w:ascii="Times New Roman" w:hAnsi="Times New Roman" w:cs="Times New Roman"/>
+          <w:sz w:val="28"/>
+          <w:szCs w:val="28"/>
+        </w:rPr>
+        <w:t xml:space="preserve"> Figma. Те показват основните екрани в системата и подпомагат разработката спрямо функционалните изисквания</w:t>
+      </w:r>
+      <w:r>
+        <w:t>.</w:t>
+      </w:r>
+    </w:p>
+    <w:p>
+      <w:pPr>
+        <w:ind w:left="360" w:firstLine="360"/>
+        <w:jc w:val="both"/>
+      </w:pPr>
+    </w:p>
+    <w:p>
+      <w:pPr>
+        <w:ind w:left="360" w:firstLine="360"/>
+        <w:jc w:val="center"/>
+        <w:rPr>
+          <w:rFonts w:ascii="Times New Roman" w:hAnsi="Times New Roman" w:cs="Times New Roman"/>
+          <w:i/>
+          <w:iCs/>
+        </w:rPr>
+      </w:pPr>
+      <w:r>
+        <w:rPr>
+          <w:rFonts w:ascii="Times New Roman" w:hAnsi="Times New Roman" w:cs="Times New Roman"/>
+          <w:i/>
+          <w:iCs/>
+          <w:noProof/>
+          <w14:ligatures w14:val="standardContextual"/>
+        </w:rPr>
+        <w:drawing>
+          <wp:inline distT="0" distB="0" distL="0" distR="0" wp14:anchorId="0BA9DC1D" wp14:editId="2F478454">
+            <wp:extent cx="5539740" cy="2834974"/>
+            <wp:effectExtent l="0" t="0" r="3810" b="3810"/>
+            <wp:docPr id="1268853101" name="Картина 4" descr="Картина, която съдържа текст, диаграма, екранна снимка, линия&#10;&#10;Генерираното от ИИ съдържание може да е неправилно."/>
+            <wp:cNvGraphicFramePr>
+              <a:graphicFrameLocks xmlns:a="http://schemas.openxmlformats.org/drawingml/2006/main" noChangeAspect="1"/>
+            </wp:cNvGraphicFramePr>
+            <a:graphic xmlns:a="http://schemas.openxmlformats.org/drawingml/2006/main">
+              <a:graphicData uri="http://schemas.openxmlformats.org/drawingml/2006/picture">
+                <pic:pic xmlns:pic="http://schemas.openxmlformats.org/drawingml/2006/picture">
+                  <pic:nvPicPr>
+                    <pic:cNvPr id="1268853101" name="Картина 4" descr="Картина, която съдържа текст, диаграма, екранна снимка, линия&#10;&#10;Генерираното от ИИ съдържание може да е неправилно."/>
+                    <pic:cNvPicPr/>
+                  </pic:nvPicPr>
+                  <pic:blipFill>
+                    <a:blip r:embed="rId11">
+                      <a:extLst>
+                        <a:ext uri="{28A0092B-C50C-407E-A947-70E740481C1C}">
+                          <a14:useLocalDpi xmlns:a14="http://schemas.microsoft.com/office/drawing/2010/main" val="0"/>
+                        </a:ext>
+                      </a:extLst>
+                    </a:blip>
+                    <a:stretch>
+                      <a:fillRect/>
+                    </a:stretch>
+                  </pic:blipFill>
+                  <pic:spPr>
+                    <a:xfrm>
+                      <a:off x="0" y="0"/>
+                      <a:ext cx="5545812" cy="2838081"/>
+                    </a:xfrm>
+                    <a:prstGeom prst="rect">
+                      <a:avLst/>
+                    </a:prstGeom>
+                  </pic:spPr>
+                </pic:pic>
+              </a:graphicData>
+            </a:graphic>
+          </wp:inline>
+        </w:drawing>
+      </w:r>
+      <w:r>
+        <w:rPr>
+          <w:rFonts w:ascii="Times New Roman" w:hAnsi="Times New Roman" w:cs="Times New Roman"/>
+          <w:i/>
+          <w:iCs/>
+        </w:rPr>
+        <w:t>Фиг</w:t>
+      </w:r>
+      <w:r>
+        <w:rPr>
+          <w:rFonts w:ascii="Times New Roman" w:hAnsi="Times New Roman" w:cs="Times New Roman"/>
+          <w:i/>
+          <w:iCs/>
+        </w:rPr>
+        <w:t>ура 2:</w:t>
+      </w:r>
+      <w:r>
+        <w:rPr>
+          <w:rFonts w:ascii="Times New Roman" w:hAnsi="Times New Roman" w:cs="Times New Roman"/>
+          <w:i/>
+          <w:iCs/>
+        </w:rPr>
+        <w:t xml:space="preserve"> Начална страниц</w:t>
+      </w:r>
+      <w:r>
+        <w:rPr>
+          <w:rFonts w:ascii="Times New Roman" w:hAnsi="Times New Roman" w:cs="Times New Roman"/>
+          <w:i/>
+          <w:iCs/>
+        </w:rPr>
+        <w:t>а</w:t>
+      </w:r>
+    </w:p>
+    <w:p>
+      <w:pPr>
+        <w:ind w:left="360" w:firstLine="360"/>
+        <w:jc w:val="center"/>
+        <w:rPr>
+          <w:rFonts w:ascii="Times New Roman" w:hAnsi="Times New Roman" w:cs="Times New Roman"/>
+          <w:i/>
+          <w:iCs/>
+        </w:rPr>
+      </w:pPr>
+    </w:p>
+    <w:p>
+      <w:pPr>
+        <w:ind w:left="360" w:firstLine="360"/>
+        <w:jc w:val="center"/>
+        <w:rPr>
+          <w:rFonts w:ascii="Times New Roman" w:hAnsi="Times New Roman" w:cs="Times New Roman"/>
+          <w:i/>
+          <w:iCs/>
+        </w:rPr>
+      </w:pPr>
+      <w:r>
+        <w:rPr>
+          <w:rFonts w:ascii="Times New Roman" w:hAnsi="Times New Roman" w:cs="Times New Roman"/>
+          <w:i/>
+          <w:iCs/>
+          <w:noProof/>
+          <w14:ligatures w14:val="standardContextual"/>
+        </w:rPr>
+        <w:drawing>
+          <wp:inline distT="0" distB="0" distL="0" distR="0" wp14:anchorId="274A1139" wp14:editId="420A317D">
+            <wp:extent cx="5544059" cy="2846070"/>
+            <wp:effectExtent l="0" t="0" r="0" b="0"/>
+            <wp:docPr id="1514654101" name="Картина 5" descr="Картина, която съдържа диаграма, текст, екранна снимка, линия&#10;&#10;Генерираното от ИИ съдържание може да е неправилно."/>
+            <wp:cNvGraphicFramePr>
+              <a:graphicFrameLocks xmlns:a="http://schemas.openxmlformats.org/drawingml/2006/main" noChangeAspect="1"/>
+            </wp:cNvGraphicFramePr>
+            <a:graphic xmlns:a="http://schemas.openxmlformats.org/drawingml/2006/main">
+              <a:graphicData uri="http://schemas.openxmlformats.org/drawingml/2006/picture">
+                <pic:pic xmlns:pic="http://schemas.openxmlformats.org/drawingml/2006/picture">
+                  <pic:nvPicPr>
+                    <pic:cNvPr id="1514654101" name="Картина 5" descr="Картина, която съдържа диаграма, текст, екранна снимка, линия&#10;&#10;Генерираното от ИИ съдържание може да е неправилно."/>
+                    <pic:cNvPicPr/>
+                  </pic:nvPicPr>
+                  <pic:blipFill>
+                    <a:blip r:embed="rId12">
+                      <a:extLst>
+                        <a:ext uri="{28A0092B-C50C-407E-A947-70E740481C1C}">
+                          <a14:useLocalDpi xmlns:a14="http://schemas.microsoft.com/office/drawing/2010/main" val="0"/>
+                        </a:ext>
+                      </a:extLst>
+                    </a:blip>
+                    <a:stretch>
+                      <a:fillRect/>
+                    </a:stretch>
+                  </pic:blipFill>
+                  <pic:spPr>
+                    <a:xfrm>
+                      <a:off x="0" y="0"/>
+                      <a:ext cx="5569701" cy="2859234"/>
+                    </a:xfrm>
+                    <a:prstGeom prst="rect">
+                      <a:avLst/>
+                    </a:prstGeom>
+                  </pic:spPr>
+                </pic:pic>
+              </a:graphicData>
+            </a:graphic>
+          </wp:inline>
+        </w:drawing>
+      </w:r>
+    </w:p>
+    <w:p>
+      <w:pPr>
+        <w:ind w:left="360" w:firstLine="360"/>
+        <w:jc w:val="center"/>
+        <w:rPr>
+          <w:rFonts w:ascii="Times New Roman" w:hAnsi="Times New Roman" w:cs="Times New Roman"/>
+          <w:i/>
+          <w:iCs/>
+        </w:rPr>
+      </w:pPr>
+      <w:r>
+        <w:rPr>
+          <w:rFonts w:ascii="Times New Roman" w:hAnsi="Times New Roman" w:cs="Times New Roman"/>
+          <w:i/>
+          <w:iCs/>
+        </w:rPr>
+        <w:t>Фигура 3: Потребителски профил</w:t>
+      </w:r>
+    </w:p>
+    <w:p>
+      <w:pPr>
+        <w:ind w:left="360" w:firstLine="360"/>
+        <w:jc w:val="center"/>
+        <w:rPr>
+          <w:rFonts w:ascii="Times New Roman" w:hAnsi="Times New Roman" w:cs="Times New Roman"/>
+          <w:i/>
+          <w:iCs/>
+        </w:rPr>
+      </w:pPr>
+    </w:p>
+    <w:p>
+      <w:pPr>
+        <w:ind w:left="360" w:firstLine="360"/>
+        <w:jc w:val="center"/>
+        <w:rPr>
+          <w:rFonts w:ascii="Times New Roman" w:hAnsi="Times New Roman" w:cs="Times New Roman"/>
+          <w:i/>
+          <w:iCs/>
+        </w:rPr>
+      </w:pPr>
+      <w:r>
+        <w:rPr>
+          <w:rFonts w:ascii="Times New Roman" w:hAnsi="Times New Roman" w:cs="Times New Roman"/>
+          <w:i/>
+          <w:iCs/>
+          <w:noProof/>
+          <w14:ligatures w14:val="standardContextual"/>
+        </w:rPr>
+        <w:lastRenderedPageBreak/>
+        <w:drawing>
+          <wp:inline distT="0" distB="0" distL="0" distR="0" wp14:anchorId="56EE6BB9" wp14:editId="5FBB3A63">
+            <wp:extent cx="5541264" cy="2844634"/>
+            <wp:effectExtent l="0" t="0" r="2540" b="0"/>
+            <wp:docPr id="1724232859" name="Картина 6" descr="Картина, която съдържа текст, линия, диаграма, мотив&#10;&#10;Генерираното от ИИ съдържание може да е неправилно."/>
+            <wp:cNvGraphicFramePr>
+              <a:graphicFrameLocks xmlns:a="http://schemas.openxmlformats.org/drawingml/2006/main" noChangeAspect="1"/>
+            </wp:cNvGraphicFramePr>
+            <a:graphic xmlns:a="http://schemas.openxmlformats.org/drawingml/2006/main">
+              <a:graphicData uri="http://schemas.openxmlformats.org/drawingml/2006/picture">
+                <pic:pic xmlns:pic="http://schemas.openxmlformats.org/drawingml/2006/picture">
+                  <pic:nvPicPr>
+                    <pic:cNvPr id="1724232859" name="Картина 6" descr="Картина, която съдържа текст, линия, диаграма, мотив&#10;&#10;Генерираното от ИИ съдържание може да е неправилно."/>
+                    <pic:cNvPicPr/>
+                  </pic:nvPicPr>
+                  <pic:blipFill>
+                    <a:blip r:embed="rId13">
+                      <a:extLst>
+                        <a:ext uri="{28A0092B-C50C-407E-A947-70E740481C1C}">
+                          <a14:useLocalDpi xmlns:a14="http://schemas.microsoft.com/office/drawing/2010/main" val="0"/>
+                        </a:ext>
+                      </a:extLst>
+                    </a:blip>
+                    <a:stretch>
+                      <a:fillRect/>
+                    </a:stretch>
+                  </pic:blipFill>
+                  <pic:spPr>
+                    <a:xfrm>
+                      <a:off x="0" y="0"/>
+                      <a:ext cx="5541264" cy="2844634"/>
+                    </a:xfrm>
+                    <a:prstGeom prst="rect">
+                      <a:avLst/>
+                    </a:prstGeom>
+                  </pic:spPr>
+                </pic:pic>
+              </a:graphicData>
+            </a:graphic>
+          </wp:inline>
+        </w:drawing>
+      </w:r>
+    </w:p>
+    <w:p>
+      <w:pPr>
+        <w:ind w:left="360" w:firstLine="360"/>
+        <w:jc w:val="center"/>
+        <w:rPr>
+          <w:rFonts w:ascii="Times New Roman" w:hAnsi="Times New Roman" w:cs="Times New Roman"/>
+          <w:i/>
+          <w:iCs/>
+        </w:rPr>
+      </w:pPr>
+      <w:r>
+        <w:rPr>
+          <w:rFonts w:ascii="Times New Roman" w:hAnsi="Times New Roman" w:cs="Times New Roman"/>
+          <w:i/>
+          <w:iCs/>
+        </w:rPr>
+        <w:t>Фигура 4: Обяви за животни</w:t>
+      </w:r>
+    </w:p>
+    <w:p>
+      <w:pPr>
+        <w:ind w:left="360" w:firstLine="360"/>
+        <w:jc w:val="center"/>
+        <w:rPr>
+          <w:rFonts w:ascii="Times New Roman" w:hAnsi="Times New Roman" w:cs="Times New Roman"/>
+          <w:i/>
+          <w:iCs/>
+        </w:rPr>
+      </w:pPr>
+    </w:p>
+    <w:p>
+      <w:pPr>
+        <w:ind w:left="360" w:firstLine="360"/>
+        <w:jc w:val="center"/>
+        <w:rPr>
+          <w:rFonts w:ascii="Times New Roman" w:hAnsi="Times New Roman" w:cs="Times New Roman"/>
+          <w:i/>
+          <w:iCs/>
+        </w:rPr>
+      </w:pPr>
+    </w:p>
+    <w:p>
+      <w:pPr>
+        <w:ind w:left="360" w:firstLine="360"/>
+        <w:jc w:val="center"/>
+        <w:rPr>
+          <w:rFonts w:ascii="Times New Roman" w:hAnsi="Times New Roman" w:cs="Times New Roman"/>
+          <w:i/>
+          <w:iCs/>
+        </w:rPr>
+      </w:pPr>
+      <w:r>
+        <w:rPr>
+          <w:rFonts w:ascii="Times New Roman" w:hAnsi="Times New Roman" w:cs="Times New Roman"/>
+          <w:i/>
+          <w:iCs/>
+          <w:noProof/>
+          <w14:ligatures w14:val="standardContextual"/>
+        </w:rPr>
+        <w:drawing>
+          <wp:inline distT="0" distB="0" distL="0" distR="0" wp14:anchorId="2C0420C4" wp14:editId="7EF0DD8A">
+            <wp:extent cx="5541264" cy="2847002"/>
+            <wp:effectExtent l="0" t="0" r="2540" b="0"/>
+            <wp:docPr id="1801550488" name="Картина 7" descr="Картина, която съдържа текст, диаграма, линия, екранна снимка&#10;&#10;Генерираното от ИИ съдържание може да е неправилно."/>
+            <wp:cNvGraphicFramePr>
+              <a:graphicFrameLocks xmlns:a="http://schemas.openxmlformats.org/drawingml/2006/main" noChangeAspect="1"/>
+            </wp:cNvGraphicFramePr>
+            <a:graphic xmlns:a="http://schemas.openxmlformats.org/drawingml/2006/main">
+              <a:graphicData uri="http://schemas.openxmlformats.org/drawingml/2006/picture">
+                <pic:pic xmlns:pic="http://schemas.openxmlformats.org/drawingml/2006/picture">
+                  <pic:nvPicPr>
+                    <pic:cNvPr id="1801550488" name="Картина 7" descr="Картина, която съдържа текст, диаграма, линия, екранна снимка&#10;&#10;Генерираното от ИИ съдържание може да е неправилно."/>
+                    <pic:cNvPicPr/>
+                  </pic:nvPicPr>
+                  <pic:blipFill>
+                    <a:blip r:embed="rId14">
+                      <a:extLst>
+                        <a:ext uri="{28A0092B-C50C-407E-A947-70E740481C1C}">
+                          <a14:useLocalDpi xmlns:a14="http://schemas.microsoft.com/office/drawing/2010/main" val="0"/>
+                        </a:ext>
+                      </a:extLst>
+                    </a:blip>
+                    <a:stretch>
+                      <a:fillRect/>
+                    </a:stretch>
+                  </pic:blipFill>
+                  <pic:spPr>
+                    <a:xfrm>
+                      <a:off x="0" y="0"/>
+                      <a:ext cx="5541264" cy="2847002"/>
+                    </a:xfrm>
+                    <a:prstGeom prst="rect">
+                      <a:avLst/>
+                    </a:prstGeom>
+                  </pic:spPr>
+                </pic:pic>
+              </a:graphicData>
+            </a:graphic>
+          </wp:inline>
+        </w:drawing>
+      </w:r>
+    </w:p>
+    <w:p>
+      <w:pPr>
+        <w:ind w:left="360" w:firstLine="360"/>
+        <w:jc w:val="center"/>
+        <w:rPr>
+          <w:rFonts w:ascii="Times New Roman" w:hAnsi="Times New Roman" w:cs="Times New Roman"/>
+          <w:i/>
+          <w:iCs/>
+        </w:rPr>
+      </w:pPr>
+      <w:r>
+        <w:rPr>
+          <w:rFonts w:ascii="Times New Roman" w:hAnsi="Times New Roman" w:cs="Times New Roman"/>
+          <w:i/>
+          <w:iCs/>
+        </w:rPr>
+        <w:t>Фигура 5: Обява за осиновяване</w:t>
+      </w:r>
+    </w:p>
+    <w:p>
+      <w:pPr>
+        <w:ind w:left="360" w:firstLine="360"/>
+        <w:jc w:val="center"/>
+        <w:rPr>
+          <w:rFonts w:ascii="Times New Roman" w:hAnsi="Times New Roman" w:cs="Times New Roman"/>
+          <w:i/>
+          <w:iCs/>
+        </w:rPr>
+      </w:pPr>
+    </w:p>
+    <w:p>
+      <w:pPr>
+        <w:ind w:left="360" w:firstLine="360"/>
+        <w:jc w:val="center"/>
+        <w:rPr>
+          <w:rFonts w:ascii="Times New Roman" w:hAnsi="Times New Roman" w:cs="Times New Roman"/>
+          <w:i/>
+          <w:iCs/>
+        </w:rPr>
+      </w:pPr>
+    </w:p>
+    <w:p>
+      <w:pPr>
+        <w:ind w:left="360" w:firstLine="360"/>
+        <w:jc w:val="center"/>
+        <w:rPr>
+          <w:rFonts w:ascii="Times New Roman" w:hAnsi="Times New Roman" w:cs="Times New Roman"/>
+          <w:i/>
+          <w:iCs/>
+        </w:rPr>
+      </w:pPr>
+    </w:p>
+    <w:p>
+      <w:pPr>
+        <w:ind w:left="360" w:firstLine="360"/>
+        <w:jc w:val="center"/>
+        <w:rPr>
+          <w:rFonts w:ascii="Times New Roman" w:hAnsi="Times New Roman" w:cs="Times New Roman"/>
+          <w:i/>
+          <w:iCs/>
+        </w:rPr>
+      </w:pPr>
+    </w:p>
+    <w:p>
+      <w:pPr>
+        <w:ind w:left="360" w:firstLine="360"/>
+        <w:jc w:val="center"/>
+        <w:rPr>
+          <w:rFonts w:ascii="Times New Roman" w:hAnsi="Times New Roman" w:cs="Times New Roman"/>
+          <w:i/>
+          <w:iCs/>
+        </w:rPr>
+      </w:pPr>
+    </w:p>
+    <w:p>
+      <w:pPr>
+        <w:ind w:left="360" w:firstLine="360"/>
+        <w:jc w:val="center"/>
+        <w:rPr>
+          <w:rFonts w:ascii="Times New Roman" w:hAnsi="Times New Roman" w:cs="Times New Roman"/>
+          <w:i/>
+          <w:iCs/>
+        </w:rPr>
+      </w:pPr>
+      <w:r>
+        <w:rPr>
+          <w:rFonts w:ascii="Times New Roman" w:hAnsi="Times New Roman" w:cs="Times New Roman"/>
+          <w:i/>
+          <w:iCs/>
+          <w:noProof/>
+          <w14:ligatures w14:val="standardContextual"/>
+        </w:rPr>
+        <w:drawing>
+          <wp:inline distT="0" distB="0" distL="0" distR="0" wp14:anchorId="5FD1199C" wp14:editId="17C84E50">
+            <wp:extent cx="2842506" cy="4389500"/>
+            <wp:effectExtent l="0" t="0" r="0" b="0"/>
+            <wp:docPr id="82052831" name="Картина 8" descr="Картина, която съдържа текст, екранна снимка, Шрифт, номер&#10;&#10;Генерираното от ИИ съдържание може да е неправилно."/>
+            <wp:cNvGraphicFramePr>
+              <a:graphicFrameLocks xmlns:a="http://schemas.openxmlformats.org/drawingml/2006/main" noChangeAspect="1"/>
+            </wp:cNvGraphicFramePr>
+            <a:graphic xmlns:a="http://schemas.openxmlformats.org/drawingml/2006/main">
+              <a:graphicData uri="http://schemas.openxmlformats.org/drawingml/2006/picture">
+                <pic:pic xmlns:pic="http://schemas.openxmlformats.org/drawingml/2006/picture">
+                  <pic:nvPicPr>
+                    <pic:cNvPr id="82052831" name="Картина 8" descr="Картина, която съдържа текст, екранна снимка, Шрифт, номер&#10;&#10;Генерираното от ИИ съдържание може да е неправилно."/>
+                    <pic:cNvPicPr/>
+                  </pic:nvPicPr>
+                  <pic:blipFill>
+                    <a:blip r:embed="rId15">
+                      <a:extLst>
+                        <a:ext uri="{28A0092B-C50C-407E-A947-70E740481C1C}">
+                          <a14:useLocalDpi xmlns:a14="http://schemas.microsoft.com/office/drawing/2010/main" val="0"/>
+                        </a:ext>
+                      </a:extLst>
+                    </a:blip>
+                    <a:stretch>
+                      <a:fillRect/>
+                    </a:stretch>
+                  </pic:blipFill>
+                  <pic:spPr>
+                    <a:xfrm>
+                      <a:off x="0" y="0"/>
+                      <a:ext cx="2842506" cy="4389500"/>
+                    </a:xfrm>
+                    <a:prstGeom prst="rect">
+                      <a:avLst/>
+                    </a:prstGeom>
+                  </pic:spPr>
+                </pic:pic>
+              </a:graphicData>
+            </a:graphic>
+          </wp:inline>
+        </w:drawing>
+      </w:r>
+    </w:p>
+    <w:p>
+      <w:pPr>
+        <w:ind w:left="360" w:firstLine="360"/>
+        <w:jc w:val="center"/>
+        <w:rPr>
+          <w:rFonts w:ascii="Times New Roman" w:hAnsi="Times New Roman" w:cs="Times New Roman"/>
+          <w:i/>
+          <w:iCs/>
+        </w:rPr>
+      </w:pPr>
+      <w:r>
+        <w:rPr>
+          <w:rFonts w:ascii="Times New Roman" w:hAnsi="Times New Roman" w:cs="Times New Roman"/>
+          <w:i/>
+          <w:iCs/>
+        </w:rPr>
+        <w:t>Фигура 6: Форма за добавяне на обява</w:t>
+      </w:r>
+    </w:p>
+    <w:p>
+      <w:pPr>
+        <w:ind w:left="360" w:firstLine="360"/>
+        <w:jc w:val="center"/>
+        <w:rPr>
+          <w:rFonts w:ascii="Times New Roman" w:hAnsi="Times New Roman" w:cs="Times New Roman"/>
+          <w:i/>
+          <w:iCs/>
+        </w:rPr>
+      </w:pPr>
+    </w:p>
     <w:sectPr>
-      <w:footerReference w:type="default" r:id="rId11"/>
+      <w:footerReference w:type="default" r:id="rId16"/>
       <w:pgSz w:w="12240" w:h="15840"/>
       <w:pgMar w:top="1440" w:right="1440" w:bottom="1440" w:left="1440" w:header="720" w:footer="720" w:gutter="0"/>
       <w:cols w:space="720"/>

</xml_diff>